<commit_message>
completing edisi pertama - fish feeding
</commit_message>
<xml_diff>
--- a/Fish-Farming-Research.docx
+++ b/Fish-Farming-Research.docx
@@ -206,7 +206,7 @@
             <v:path o:extrusionok="f" gradientshapeok="t" o:connecttype="rect"/>
             <o:lock v:ext="edit" aspectratio="t"/>
           </v:shapetype>
-          <v:shape id="_x0000_i1025" type="#_x0000_t75" alt="Microsoft Office Signature Line..." style="width:192pt;height:96pt">
+          <v:shape id="_x0000_i1025" type="#_x0000_t75" alt="Microsoft Office Signature Line..." style="width:191.8pt;height:96.2pt">
             <v:imagedata r:id="rId9" o:title=""/>
             <o:lock v:ext="edit" ungrouping="t" rotation="t" cropping="t" verticies="t" text="t" grouping="t"/>
             <o:signatureline v:ext="edit" id="{4128F9C1-D6F0-458C-87FC-8796CA98B5C7}" provid="{00000000-0000-0000-0000-000000000000}" o:suggestedsigner="Benny H, S., S.Tr.T" issignatureline="t"/>
@@ -283,24 +283,6 @@
           <w:numId w:val="1"/>
         </w:numPr>
         <w:rPr>
-          <w:highlight w:val="lightGray"/>
-        </w:rPr>
-      </w:pPr>
-      <w:r>
-        <w:rPr>
-          <w:highlight w:val="lightGray"/>
-        </w:rPr>
-        <w:t>MEMPELAJARI KUALITAS AIR</w:t>
-      </w:r>
-    </w:p>
-    <w:p>
-      <w:pPr>
-        <w:pStyle w:val="ListParagraph"/>
-        <w:numPr>
-          <w:ilvl w:val="0"/>
-          <w:numId w:val="1"/>
-        </w:numPr>
-        <w:rPr>
           <w:b/>
           <w:bCs/>
           <w:highlight w:val="red"/>
@@ -339,14 +321,18 @@
           <w:numId w:val="1"/>
         </w:numPr>
         <w:rPr>
-          <w:highlight w:val="lightGray"/>
-        </w:rPr>
-      </w:pPr>
-      <w:r>
-        <w:rPr>
-          <w:highlight w:val="lightGray"/>
-        </w:rPr>
-        <w:t>MENGHITUNG BIAYA OPERASIONAL BUDIDAYA IKAN</w:t>
+          <w:b/>
+          <w:bCs/>
+          <w:highlight w:val="red"/>
+        </w:rPr>
+      </w:pPr>
+      <w:r>
+        <w:rPr>
+          <w:b/>
+          <w:bCs/>
+          <w:highlight w:val="red"/>
+        </w:rPr>
+        <w:t>MEMPELAJARI KUALITAS AIR</w:t>
       </w:r>
     </w:p>
     <w:p>
@@ -364,7 +350,7 @@
         <w:rPr>
           <w:highlight w:val="lightGray"/>
         </w:rPr>
-        <w:t>MEMPELAJARI CARA PENERAPAN PERAWATAN BERKALA SUMBER DAYA PETERNAKAN IKAN.</w:t>
+        <w:t>MENGHITUNG BIAYA OPERASIONAL BUDIDAYA IKAN</w:t>
       </w:r>
     </w:p>
     <w:p>
@@ -382,6 +368,24 @@
         <w:rPr>
           <w:highlight w:val="lightGray"/>
         </w:rPr>
+        <w:t>MEMPELAJARI CARA PENERAPAN PERAWATAN BERKALA SUMBER DAYA PETERNAKAN IKAN.</w:t>
+      </w:r>
+    </w:p>
+    <w:p>
+      <w:pPr>
+        <w:pStyle w:val="ListParagraph"/>
+        <w:numPr>
+          <w:ilvl w:val="0"/>
+          <w:numId w:val="1"/>
+        </w:numPr>
+        <w:rPr>
+          <w:highlight w:val="lightGray"/>
+        </w:rPr>
+      </w:pPr>
+      <w:r>
+        <w:rPr>
+          <w:highlight w:val="lightGray"/>
+        </w:rPr>
         <w:t>MEMPELAJARI PENERAPAN TEKNOLOGI AUTOMASI TERHADAP BISNIS PETERNAKAN IKAN</w:t>
       </w:r>
       <w:r>
@@ -394,36 +398,3167 @@
     <w:p>
       <w:pPr>
         <w:ind w:left="360"/>
-      </w:pPr>
-      <w:r>
+        <w:rPr>
+          <w:sz w:val="32"/>
+          <w:szCs w:val="32"/>
+        </w:rPr>
+      </w:pPr>
+      <w:r>
+        <w:rPr>
+          <w:sz w:val="32"/>
+          <w:szCs w:val="32"/>
+        </w:rPr>
         <w:lastRenderedPageBreak/>
-        <w:t xml:space="preserve">3. </w:t>
-      </w:r>
-      <w:r>
-        <w:t xml:space="preserve">Mempelajari Pakan Buatan </w:t>
-      </w:r>
-      <w:r>
+        <w:t>2</w:t>
+      </w:r>
+      <w:r>
+        <w:t xml:space="preserve">. </w:t>
+      </w:r>
+      <w:r>
+        <w:rPr>
+          <w:sz w:val="32"/>
+          <w:szCs w:val="32"/>
+        </w:rPr>
+        <w:t>Mempelajari Pakan Buatan dan Alternatif untuk Ikan</w:t>
+      </w:r>
+    </w:p>
+    <w:p>
+      <w:pPr>
+        <w:ind w:left="360"/>
+        <w:jc w:val="both"/>
+        <w:rPr>
+          <w:sz w:val="32"/>
+          <w:szCs w:val="32"/>
+        </w:rPr>
+      </w:pPr>
+      <w:r>
+        <w:rPr>
+          <w:sz w:val="32"/>
+          <w:szCs w:val="32"/>
+        </w:rPr>
+        <w:t xml:space="preserve">Pakan ikan adalah sumber nutrisi yang diberikan kepada ikan untuk memenuhi kebutuhan energi, pertumbuhan, dan reproduksi. </w:t>
+      </w:r>
+      <w:r>
+        <w:rPr>
+          <w:b/>
+          <w:bCs/>
+          <w:sz w:val="32"/>
+          <w:szCs w:val="32"/>
+        </w:rPr>
+        <w:t>Pakan yang baik</w:t>
+      </w:r>
+      <w:r>
+        <w:rPr>
+          <w:sz w:val="32"/>
+          <w:szCs w:val="32"/>
+        </w:rPr>
+        <w:t xml:space="preserve"> harus mengandung nutrisi lengkap seperti protein, karbohidrat, lemak, vitamin, dan mineral yang seimbang sesuai dengan jenis ikan dan tahap pertumbuhannya.</w:t>
+      </w:r>
+    </w:p>
+    <w:p>
+      <w:pPr>
+        <w:ind w:left="360"/>
+        <w:jc w:val="both"/>
+        <w:rPr>
+          <w:sz w:val="32"/>
+          <w:szCs w:val="32"/>
+          <w:lang w:val="en-ID"/>
+        </w:rPr>
+      </w:pPr>
+      <w:r>
+        <w:rPr>
+          <w:b/>
+          <w:bCs/>
+          <w:sz w:val="32"/>
+          <w:szCs w:val="32"/>
+          <w:lang w:val="en-ID"/>
+        </w:rPr>
+        <w:t>Pakan buatan</w:t>
+      </w:r>
+      <w:r>
+        <w:rPr>
+          <w:sz w:val="32"/>
+          <w:szCs w:val="32"/>
+          <w:lang w:val="en-ID"/>
+        </w:rPr>
+        <w:t xml:space="preserve"> adalah pakan yang diproduksi secara komersial atau buatan sendiri dengan bahan-bahan tertentu untuk memenuhi kebutuhan nutrisi ikan. Pakan ini biasanya diformulasikan untuk mencakup protein, lemak, karbohidrat, vitamin, dan mineral, sesuai jenis ikan dan tahap pertumbuhannya.</w:t>
+      </w:r>
+    </w:p>
+    <w:p>
+      <w:pPr>
+        <w:ind w:left="360"/>
+        <w:jc w:val="both"/>
+        <w:rPr>
+          <w:sz w:val="32"/>
+          <w:szCs w:val="32"/>
+          <w:lang w:val="en-ID"/>
+        </w:rPr>
+      </w:pPr>
+      <w:r>
+        <w:rPr>
+          <w:sz w:val="32"/>
+          <w:szCs w:val="32"/>
+          <w:lang w:val="en-ID"/>
+        </w:rPr>
+        <w:t xml:space="preserve">Jenis </w:t>
+      </w:r>
+      <w:r>
+        <w:rPr>
+          <w:sz w:val="32"/>
+          <w:szCs w:val="32"/>
+          <w:lang w:val="en-ID"/>
+        </w:rPr>
+        <w:t>pakan buatan</w:t>
+      </w:r>
+      <w:r>
+        <w:rPr>
+          <w:sz w:val="32"/>
+          <w:szCs w:val="32"/>
+          <w:lang w:val="en-ID"/>
+        </w:rPr>
+        <w:t>:</w:t>
+      </w:r>
+    </w:p>
+    <w:p>
+      <w:pPr>
+        <w:numPr>
+          <w:ilvl w:val="0"/>
+          <w:numId w:val="2"/>
+        </w:numPr>
+        <w:jc w:val="both"/>
+        <w:rPr>
+          <w:sz w:val="32"/>
+          <w:szCs w:val="32"/>
+          <w:lang w:val="en-ID"/>
+        </w:rPr>
+      </w:pPr>
+      <w:r>
+        <w:rPr>
+          <w:sz w:val="32"/>
+          <w:szCs w:val="32"/>
+          <w:lang w:val="en-ID"/>
+        </w:rPr>
+        <w:t>Pelet:</w:t>
+      </w:r>
+    </w:p>
+    <w:p>
+      <w:pPr>
+        <w:numPr>
+          <w:ilvl w:val="1"/>
+          <w:numId w:val="3"/>
+        </w:numPr>
+        <w:jc w:val="both"/>
+        <w:rPr>
+          <w:sz w:val="32"/>
+          <w:szCs w:val="32"/>
+          <w:lang w:val="en-ID"/>
+        </w:rPr>
+      </w:pPr>
+      <w:r>
+        <w:rPr>
+          <w:sz w:val="32"/>
+          <w:szCs w:val="32"/>
+          <w:lang w:val="en-ID"/>
+        </w:rPr>
+        <w:t>Keunggulan: Tersedia dalam bentuk apung dan tenggelam. Kandungan nutrisinya seimbang, cocok untuk ikan konsumsi seperti lele, nila, dan patin.</w:t>
+      </w:r>
+    </w:p>
+    <w:p>
+      <w:pPr>
+        <w:numPr>
+          <w:ilvl w:val="1"/>
+          <w:numId w:val="3"/>
+        </w:numPr>
+        <w:jc w:val="both"/>
+        <w:rPr>
+          <w:sz w:val="32"/>
+          <w:szCs w:val="32"/>
+          <w:lang w:val="en-ID"/>
+        </w:rPr>
+      </w:pPr>
+      <w:r>
+        <w:rPr>
+          <w:sz w:val="32"/>
+          <w:szCs w:val="32"/>
+          <w:lang w:val="en-ID"/>
+        </w:rPr>
+        <w:t xml:space="preserve">Produsen </w:t>
+      </w:r>
+      <w:r>
+        <w:rPr>
+          <w:sz w:val="32"/>
+          <w:szCs w:val="32"/>
+          <w:lang w:val="en-ID"/>
+        </w:rPr>
+        <w:t>populer</w:t>
+      </w:r>
+      <w:r>
+        <w:rPr>
+          <w:sz w:val="32"/>
+          <w:szCs w:val="32"/>
+          <w:lang w:val="en-ID"/>
+        </w:rPr>
+        <w:t>: Hi-Pro-Vite (PT CP Prima), Sinta Prima Feedmill.</w:t>
+      </w:r>
+    </w:p>
+    <w:p>
+      <w:pPr>
+        <w:numPr>
+          <w:ilvl w:val="1"/>
+          <w:numId w:val="3"/>
+        </w:numPr>
+        <w:jc w:val="both"/>
+        <w:rPr>
+          <w:sz w:val="32"/>
+          <w:szCs w:val="32"/>
+          <w:lang w:val="en-ID"/>
+        </w:rPr>
+      </w:pPr>
+      <w:r>
+        <w:rPr>
+          <w:sz w:val="32"/>
+          <w:szCs w:val="32"/>
+          <w:lang w:val="en-ID"/>
+        </w:rPr>
+        <w:t>Kecocokan: Lele, nila, patin, gurame.</w:t>
+      </w:r>
+    </w:p>
+    <w:p>
+      <w:pPr>
+        <w:numPr>
+          <w:ilvl w:val="0"/>
+          <w:numId w:val="2"/>
+        </w:numPr>
+        <w:jc w:val="both"/>
+        <w:rPr>
+          <w:sz w:val="32"/>
+          <w:szCs w:val="32"/>
+          <w:lang w:val="en-ID"/>
+        </w:rPr>
+      </w:pPr>
+      <w:r>
+        <w:rPr>
+          <w:sz w:val="32"/>
+          <w:szCs w:val="32"/>
+          <w:lang w:val="en-ID"/>
+        </w:rPr>
+        <w:t xml:space="preserve">Crumbles atau </w:t>
+      </w:r>
+      <w:r>
+        <w:rPr>
+          <w:sz w:val="32"/>
+          <w:szCs w:val="32"/>
+          <w:lang w:val="en-ID"/>
+        </w:rPr>
+        <w:t>p</w:t>
+      </w:r>
+      <w:r>
+        <w:rPr>
+          <w:sz w:val="32"/>
+          <w:szCs w:val="32"/>
+          <w:lang w:val="en-ID"/>
+        </w:rPr>
+        <w:t xml:space="preserve">akan </w:t>
+      </w:r>
+      <w:r>
+        <w:rPr>
+          <w:sz w:val="32"/>
+          <w:szCs w:val="32"/>
+          <w:lang w:val="en-ID"/>
+        </w:rPr>
+        <w:t>h</w:t>
+      </w:r>
+      <w:r>
+        <w:rPr>
+          <w:sz w:val="32"/>
+          <w:szCs w:val="32"/>
+          <w:lang w:val="en-ID"/>
+        </w:rPr>
+        <w:t>alus:</w:t>
+      </w:r>
+    </w:p>
+    <w:p>
+      <w:pPr>
+        <w:numPr>
+          <w:ilvl w:val="1"/>
+          <w:numId w:val="4"/>
+        </w:numPr>
+        <w:jc w:val="both"/>
+        <w:rPr>
+          <w:sz w:val="32"/>
+          <w:szCs w:val="32"/>
+          <w:lang w:val="en-ID"/>
+        </w:rPr>
+      </w:pPr>
+      <w:r>
+        <w:rPr>
+          <w:sz w:val="32"/>
+          <w:szCs w:val="32"/>
+          <w:lang w:val="en-ID"/>
+        </w:rPr>
+        <w:t>Keunggulan: Cocok untuk ikan dalam tahap awal pertumbuhan (larva hingga benih).</w:t>
+      </w:r>
+    </w:p>
+    <w:p>
+      <w:pPr>
+        <w:numPr>
+          <w:ilvl w:val="1"/>
+          <w:numId w:val="4"/>
+        </w:numPr>
+        <w:jc w:val="both"/>
+        <w:rPr>
+          <w:sz w:val="32"/>
+          <w:szCs w:val="32"/>
+          <w:lang w:val="en-ID"/>
+        </w:rPr>
+      </w:pPr>
+      <w:r>
+        <w:rPr>
+          <w:sz w:val="32"/>
+          <w:szCs w:val="32"/>
+          <w:lang w:val="en-ID"/>
+        </w:rPr>
+        <w:t xml:space="preserve">Kandungan </w:t>
+      </w:r>
+      <w:r>
+        <w:rPr>
+          <w:sz w:val="32"/>
+          <w:szCs w:val="32"/>
+          <w:lang w:val="en-ID"/>
+        </w:rPr>
+        <w:t>gizi</w:t>
+      </w:r>
+      <w:r>
+        <w:rPr>
+          <w:sz w:val="32"/>
+          <w:szCs w:val="32"/>
+          <w:lang w:val="en-ID"/>
+        </w:rPr>
+        <w:t>: Protein tinggi, rendah serat.</w:t>
+      </w:r>
+    </w:p>
+    <w:p>
+      <w:pPr>
+        <w:numPr>
+          <w:ilvl w:val="0"/>
+          <w:numId w:val="2"/>
+        </w:numPr>
+        <w:jc w:val="both"/>
+        <w:rPr>
+          <w:sz w:val="32"/>
+          <w:szCs w:val="32"/>
+          <w:lang w:val="en-ID"/>
+        </w:rPr>
+      </w:pPr>
+      <w:r>
+        <w:rPr>
+          <w:sz w:val="32"/>
+          <w:szCs w:val="32"/>
+          <w:lang w:val="en-ID"/>
+        </w:rPr>
+        <w:t xml:space="preserve">Ekstrusi atau </w:t>
+      </w:r>
+      <w:r>
+        <w:rPr>
+          <w:sz w:val="32"/>
+          <w:szCs w:val="32"/>
+          <w:lang w:val="en-ID"/>
+        </w:rPr>
+        <w:t>p</w:t>
+      </w:r>
+      <w:r>
+        <w:rPr>
+          <w:sz w:val="32"/>
+          <w:szCs w:val="32"/>
+          <w:lang w:val="en-ID"/>
+        </w:rPr>
+        <w:t xml:space="preserve">akan </w:t>
+      </w:r>
+      <w:r>
+        <w:rPr>
+          <w:sz w:val="32"/>
+          <w:szCs w:val="32"/>
+          <w:lang w:val="en-ID"/>
+        </w:rPr>
+        <w:t>k</w:t>
+      </w:r>
+      <w:r>
+        <w:rPr>
+          <w:sz w:val="32"/>
+          <w:szCs w:val="32"/>
+          <w:lang w:val="en-ID"/>
+        </w:rPr>
+        <w:t>husus:</w:t>
+      </w:r>
+    </w:p>
+    <w:p>
+      <w:pPr>
+        <w:numPr>
+          <w:ilvl w:val="1"/>
+          <w:numId w:val="5"/>
+        </w:numPr>
+        <w:jc w:val="both"/>
+        <w:rPr>
+          <w:sz w:val="32"/>
+          <w:szCs w:val="32"/>
+          <w:lang w:val="en-ID"/>
+        </w:rPr>
+      </w:pPr>
+      <w:r>
+        <w:rPr>
+          <w:sz w:val="32"/>
+          <w:szCs w:val="32"/>
+          <w:lang w:val="en-ID"/>
+        </w:rPr>
+        <w:lastRenderedPageBreak/>
+        <w:t>Keunggulan: Diproses untuk meningkatkan stabilitas di air, cocok untuk ikan laut seperti kerapu atau bandeng.</w:t>
+      </w:r>
+    </w:p>
+    <w:p>
+      <w:pPr>
+        <w:numPr>
+          <w:ilvl w:val="1"/>
+          <w:numId w:val="5"/>
+        </w:numPr>
+        <w:jc w:val="both"/>
+        <w:rPr>
+          <w:sz w:val="32"/>
+          <w:szCs w:val="32"/>
+          <w:lang w:val="en-ID"/>
+        </w:rPr>
+      </w:pPr>
+      <w:r>
+        <w:rPr>
+          <w:sz w:val="32"/>
+          <w:szCs w:val="32"/>
+          <w:lang w:val="en-ID"/>
+        </w:rPr>
+        <w:t xml:space="preserve">Produsen </w:t>
+      </w:r>
+      <w:r>
+        <w:rPr>
+          <w:sz w:val="32"/>
+          <w:szCs w:val="32"/>
+          <w:lang w:val="en-ID"/>
+        </w:rPr>
+        <w:t>populer</w:t>
+      </w:r>
+      <w:r>
+        <w:rPr>
+          <w:sz w:val="32"/>
+          <w:szCs w:val="32"/>
+          <w:lang w:val="en-ID"/>
+        </w:rPr>
+        <w:t>: CJ Feed.</w:t>
+      </w:r>
+    </w:p>
+    <w:p>
+      <w:pPr>
+        <w:numPr>
+          <w:ilvl w:val="0"/>
+          <w:numId w:val="2"/>
+        </w:numPr>
+        <w:jc w:val="both"/>
+        <w:rPr>
+          <w:sz w:val="32"/>
+          <w:szCs w:val="32"/>
+          <w:lang w:val="en-ID"/>
+        </w:rPr>
+      </w:pPr>
+      <w:r>
+        <w:rPr>
+          <w:sz w:val="32"/>
+          <w:szCs w:val="32"/>
+          <w:lang w:val="en-ID"/>
+        </w:rPr>
+        <w:t xml:space="preserve">Pakan </w:t>
+      </w:r>
+      <w:r>
+        <w:rPr>
+          <w:sz w:val="32"/>
+          <w:szCs w:val="32"/>
+          <w:lang w:val="en-ID"/>
+        </w:rPr>
+        <w:t>f</w:t>
+      </w:r>
+      <w:r>
+        <w:rPr>
+          <w:sz w:val="32"/>
+          <w:szCs w:val="32"/>
+          <w:lang w:val="en-ID"/>
+        </w:rPr>
+        <w:t>ermentasi</w:t>
+      </w:r>
+      <w:r>
+        <w:rPr>
+          <w:sz w:val="32"/>
+          <w:szCs w:val="32"/>
+          <w:lang w:val="en-ID"/>
+        </w:rPr>
+        <w:t>:</w:t>
+      </w:r>
+    </w:p>
+    <w:p>
+      <w:pPr>
+        <w:numPr>
+          <w:ilvl w:val="1"/>
+          <w:numId w:val="6"/>
+        </w:numPr>
+        <w:jc w:val="both"/>
+        <w:rPr>
+          <w:sz w:val="32"/>
+          <w:szCs w:val="32"/>
+          <w:lang w:val="en-ID"/>
+        </w:rPr>
+      </w:pPr>
+      <w:r>
+        <w:rPr>
+          <w:sz w:val="32"/>
+          <w:szCs w:val="32"/>
+          <w:lang w:val="en-ID"/>
+        </w:rPr>
+        <w:t>Keunggulan: Mengandung enzim, probiotik, dan protein alami.</w:t>
+      </w:r>
+    </w:p>
+    <w:p>
+      <w:pPr>
+        <w:numPr>
+          <w:ilvl w:val="1"/>
+          <w:numId w:val="6"/>
+        </w:numPr>
+        <w:jc w:val="both"/>
+        <w:rPr>
+          <w:sz w:val="32"/>
+          <w:szCs w:val="32"/>
+          <w:lang w:val="en-ID"/>
+        </w:rPr>
+      </w:pPr>
+      <w:r>
+        <w:rPr>
+          <w:sz w:val="32"/>
+          <w:szCs w:val="32"/>
+          <w:lang w:val="en-ID"/>
+        </w:rPr>
+        <w:t xml:space="preserve">Produsen </w:t>
+      </w:r>
+      <w:r>
+        <w:rPr>
+          <w:sz w:val="32"/>
+          <w:szCs w:val="32"/>
+          <w:lang w:val="en-ID"/>
+        </w:rPr>
+        <w:t>populer</w:t>
+      </w:r>
+      <w:r>
+        <w:rPr>
+          <w:sz w:val="32"/>
+          <w:szCs w:val="32"/>
+          <w:lang w:val="en-ID"/>
+        </w:rPr>
+        <w:t>: Sinta Prima Feedmill.</w:t>
+      </w:r>
+    </w:p>
+    <w:p>
+      <w:pPr>
+        <w:numPr>
+          <w:ilvl w:val="1"/>
+          <w:numId w:val="6"/>
+        </w:numPr>
+        <w:jc w:val="both"/>
+        <w:rPr>
+          <w:sz w:val="32"/>
+          <w:szCs w:val="32"/>
+          <w:lang w:val="en-ID"/>
+        </w:rPr>
+      </w:pPr>
+      <w:r>
+        <w:rPr>
+          <w:sz w:val="32"/>
+          <w:szCs w:val="32"/>
+          <w:lang w:val="en-ID"/>
+        </w:rPr>
+        <w:t>Kecocokan: Lele, nila, gurame.</w:t>
+      </w:r>
+    </w:p>
+    <w:p>
+      <w:pPr>
+        <w:ind w:left="360"/>
+        <w:jc w:val="both"/>
+        <w:rPr>
+          <w:sz w:val="32"/>
+          <w:szCs w:val="32"/>
+          <w:lang w:val="en-ID"/>
+        </w:rPr>
+      </w:pPr>
+      <w:r>
+        <w:rPr>
+          <w:sz w:val="32"/>
+          <w:szCs w:val="32"/>
+        </w:rPr>
+        <w:t>Ada</w:t>
+      </w:r>
+      <w:r>
+        <w:rPr>
+          <w:sz w:val="32"/>
+          <w:szCs w:val="32"/>
+        </w:rPr>
+        <w:t xml:space="preserve">pun </w:t>
+      </w:r>
+      <w:r>
+        <w:rPr>
+          <w:b/>
+          <w:bCs/>
+          <w:sz w:val="32"/>
+          <w:szCs w:val="32"/>
+          <w:lang w:val="en-ID"/>
+        </w:rPr>
+        <w:t>pakan alternatif</w:t>
+      </w:r>
+      <w:r>
+        <w:rPr>
+          <w:sz w:val="32"/>
+          <w:szCs w:val="32"/>
+          <w:lang w:val="en-ID"/>
+        </w:rPr>
+        <w:t xml:space="preserve"> adalah bahan pakan yang berasal dari sumber alami atau hasil sampingan, sering digunakan untuk menghemat biaya budidaya.</w:t>
+      </w:r>
+    </w:p>
+    <w:p>
+      <w:pPr>
+        <w:ind w:left="360"/>
+        <w:jc w:val="both"/>
+        <w:rPr>
+          <w:sz w:val="32"/>
+          <w:szCs w:val="32"/>
+          <w:lang w:val="en-ID"/>
+        </w:rPr>
+      </w:pPr>
+      <w:r>
+        <w:rPr>
+          <w:sz w:val="32"/>
+          <w:szCs w:val="32"/>
+          <w:lang w:val="en-ID"/>
+        </w:rPr>
+        <w:t xml:space="preserve">Contoh </w:t>
+      </w:r>
+      <w:r>
+        <w:rPr>
+          <w:sz w:val="32"/>
+          <w:szCs w:val="32"/>
+          <w:lang w:val="en-ID"/>
+        </w:rPr>
+        <w:t>p</w:t>
+      </w:r>
+      <w:r>
+        <w:rPr>
+          <w:sz w:val="32"/>
+          <w:szCs w:val="32"/>
+          <w:lang w:val="en-ID"/>
+        </w:rPr>
+        <w:t xml:space="preserve">akan </w:t>
+      </w:r>
+      <w:r>
+        <w:rPr>
+          <w:sz w:val="32"/>
+          <w:szCs w:val="32"/>
+          <w:lang w:val="en-ID"/>
+        </w:rPr>
+        <w:t>a</w:t>
+      </w:r>
+      <w:r>
+        <w:rPr>
+          <w:sz w:val="32"/>
+          <w:szCs w:val="32"/>
+          <w:lang w:val="en-ID"/>
+        </w:rPr>
+        <w:t>lternatif:</w:t>
+      </w:r>
+    </w:p>
+    <w:p>
+      <w:pPr>
+        <w:numPr>
+          <w:ilvl w:val="0"/>
+          <w:numId w:val="7"/>
+        </w:numPr>
+        <w:jc w:val="both"/>
+        <w:rPr>
+          <w:sz w:val="32"/>
+          <w:szCs w:val="32"/>
+          <w:lang w:val="en-ID"/>
+        </w:rPr>
+      </w:pPr>
+      <w:r>
+        <w:rPr>
+          <w:sz w:val="32"/>
+          <w:szCs w:val="32"/>
+          <w:lang w:val="en-ID"/>
+        </w:rPr>
+        <w:t>Dedak padi:</w:t>
+      </w:r>
+    </w:p>
+    <w:p>
+      <w:pPr>
+        <w:numPr>
+          <w:ilvl w:val="1"/>
+          <w:numId w:val="7"/>
+        </w:numPr>
+        <w:tabs>
+          <w:tab w:val="num" w:pos="1440"/>
+        </w:tabs>
+        <w:jc w:val="both"/>
+        <w:rPr>
+          <w:sz w:val="32"/>
+          <w:szCs w:val="32"/>
+          <w:lang w:val="en-ID"/>
+        </w:rPr>
+      </w:pPr>
+      <w:r>
+        <w:rPr>
+          <w:sz w:val="32"/>
+          <w:szCs w:val="32"/>
+          <w:lang w:val="en-ID"/>
+        </w:rPr>
+        <w:t>Keunggulan: Sumber energi murah.</w:t>
+      </w:r>
+    </w:p>
+    <w:p>
+      <w:pPr>
+        <w:numPr>
+          <w:ilvl w:val="1"/>
+          <w:numId w:val="7"/>
+        </w:numPr>
+        <w:tabs>
+          <w:tab w:val="num" w:pos="1440"/>
+        </w:tabs>
+        <w:jc w:val="both"/>
+        <w:rPr>
+          <w:sz w:val="32"/>
+          <w:szCs w:val="32"/>
+          <w:lang w:val="en-ID"/>
+        </w:rPr>
+      </w:pPr>
+      <w:r>
+        <w:rPr>
+          <w:sz w:val="32"/>
+          <w:szCs w:val="32"/>
+          <w:lang w:val="en-ID"/>
+        </w:rPr>
+        <w:t>Kecocokan: Ikan nila, lele.</w:t>
+      </w:r>
+    </w:p>
+    <w:p>
+      <w:pPr>
+        <w:numPr>
+          <w:ilvl w:val="1"/>
+          <w:numId w:val="7"/>
+        </w:numPr>
+        <w:tabs>
+          <w:tab w:val="num" w:pos="1440"/>
+        </w:tabs>
+        <w:jc w:val="both"/>
+        <w:rPr>
+          <w:sz w:val="32"/>
+          <w:szCs w:val="32"/>
+          <w:lang w:val="en-ID"/>
+        </w:rPr>
+      </w:pPr>
+      <w:r>
+        <w:rPr>
+          <w:sz w:val="32"/>
+          <w:szCs w:val="32"/>
+          <w:lang w:val="en-ID"/>
+        </w:rPr>
+        <w:t>Kekurangan: Rendah protein, harus dicampur dengan bahan lain.</w:t>
+      </w:r>
+    </w:p>
+    <w:p>
+      <w:pPr>
+        <w:numPr>
+          <w:ilvl w:val="0"/>
+          <w:numId w:val="7"/>
+        </w:numPr>
+        <w:jc w:val="both"/>
+        <w:rPr>
+          <w:sz w:val="32"/>
+          <w:szCs w:val="32"/>
+          <w:lang w:val="en-ID"/>
+        </w:rPr>
+      </w:pPr>
+      <w:r>
+        <w:rPr>
+          <w:sz w:val="32"/>
+          <w:szCs w:val="32"/>
+          <w:lang w:val="en-ID"/>
+        </w:rPr>
+        <w:t>Ampas tahu:</w:t>
+      </w:r>
+    </w:p>
+    <w:p>
+      <w:pPr>
+        <w:numPr>
+          <w:ilvl w:val="1"/>
+          <w:numId w:val="7"/>
+        </w:numPr>
+        <w:tabs>
+          <w:tab w:val="num" w:pos="1440"/>
+        </w:tabs>
+        <w:jc w:val="both"/>
+        <w:rPr>
+          <w:sz w:val="32"/>
+          <w:szCs w:val="32"/>
+          <w:lang w:val="en-ID"/>
+        </w:rPr>
+      </w:pPr>
+      <w:r>
+        <w:rPr>
+          <w:sz w:val="32"/>
+          <w:szCs w:val="32"/>
+          <w:lang w:val="en-ID"/>
+        </w:rPr>
+        <w:t>Keunggulan: Protein tinggi, mudah didapat.</w:t>
+      </w:r>
+    </w:p>
+    <w:p>
+      <w:pPr>
+        <w:numPr>
+          <w:ilvl w:val="1"/>
+          <w:numId w:val="7"/>
+        </w:numPr>
+        <w:tabs>
+          <w:tab w:val="num" w:pos="1440"/>
+        </w:tabs>
+        <w:jc w:val="both"/>
+        <w:rPr>
+          <w:sz w:val="32"/>
+          <w:szCs w:val="32"/>
+          <w:lang w:val="en-ID"/>
+        </w:rPr>
+      </w:pPr>
+      <w:r>
+        <w:rPr>
+          <w:sz w:val="32"/>
+          <w:szCs w:val="32"/>
+          <w:lang w:val="en-ID"/>
+        </w:rPr>
+        <w:t>Kecocokan: Lele, patin.</w:t>
+      </w:r>
+    </w:p>
+    <w:p>
+      <w:pPr>
+        <w:numPr>
+          <w:ilvl w:val="0"/>
+          <w:numId w:val="7"/>
+        </w:numPr>
+        <w:jc w:val="both"/>
+        <w:rPr>
+          <w:sz w:val="32"/>
+          <w:szCs w:val="32"/>
+          <w:lang w:val="en-ID"/>
+        </w:rPr>
+      </w:pPr>
+      <w:r>
+        <w:rPr>
+          <w:sz w:val="32"/>
+          <w:szCs w:val="32"/>
+          <w:lang w:val="en-ID"/>
+        </w:rPr>
+        <w:t>Keong mas:</w:t>
+      </w:r>
+    </w:p>
+    <w:p>
+      <w:pPr>
+        <w:numPr>
+          <w:ilvl w:val="1"/>
+          <w:numId w:val="7"/>
+        </w:numPr>
+        <w:tabs>
+          <w:tab w:val="num" w:pos="1440"/>
+        </w:tabs>
+        <w:jc w:val="both"/>
+        <w:rPr>
+          <w:sz w:val="32"/>
+          <w:szCs w:val="32"/>
+          <w:lang w:val="en-ID"/>
+        </w:rPr>
+      </w:pPr>
+      <w:r>
+        <w:rPr>
+          <w:sz w:val="32"/>
+          <w:szCs w:val="32"/>
+          <w:lang w:val="en-ID"/>
+        </w:rPr>
+        <w:t>Keunggulan: Sumber protein alami.</w:t>
+      </w:r>
+    </w:p>
+    <w:p>
+      <w:pPr>
+        <w:numPr>
+          <w:ilvl w:val="1"/>
+          <w:numId w:val="7"/>
+        </w:numPr>
+        <w:tabs>
+          <w:tab w:val="num" w:pos="1440"/>
+        </w:tabs>
+        <w:jc w:val="both"/>
+        <w:rPr>
+          <w:sz w:val="32"/>
+          <w:szCs w:val="32"/>
+          <w:lang w:val="en-ID"/>
+        </w:rPr>
+      </w:pPr>
+      <w:r>
+        <w:rPr>
+          <w:sz w:val="32"/>
+          <w:szCs w:val="32"/>
+          <w:lang w:val="en-ID"/>
+        </w:rPr>
+        <w:t>Kecocokan: Cocok untuk lele dan nila.</w:t>
+      </w:r>
+    </w:p>
+    <w:p>
+      <w:pPr>
+        <w:numPr>
+          <w:ilvl w:val="1"/>
+          <w:numId w:val="7"/>
+        </w:numPr>
+        <w:tabs>
+          <w:tab w:val="num" w:pos="1440"/>
+        </w:tabs>
+        <w:jc w:val="both"/>
+        <w:rPr>
+          <w:sz w:val="32"/>
+          <w:szCs w:val="32"/>
+          <w:lang w:val="en-ID"/>
+        </w:rPr>
+      </w:pPr>
+      <w:r>
+        <w:rPr>
+          <w:sz w:val="32"/>
+          <w:szCs w:val="32"/>
+          <w:lang w:val="en-ID"/>
+        </w:rPr>
+        <w:lastRenderedPageBreak/>
+        <w:t>Kekurangan: Harus dimasak untuk menghilangkan racun.</w:t>
+      </w:r>
+    </w:p>
+    <w:p>
+      <w:pPr>
+        <w:numPr>
+          <w:ilvl w:val="0"/>
+          <w:numId w:val="7"/>
+        </w:numPr>
+        <w:jc w:val="both"/>
+        <w:rPr>
+          <w:sz w:val="32"/>
+          <w:szCs w:val="32"/>
+          <w:lang w:val="en-ID"/>
+        </w:rPr>
+      </w:pPr>
+      <w:r>
+        <w:rPr>
+          <w:sz w:val="32"/>
+          <w:szCs w:val="32"/>
+          <w:lang w:val="en-ID"/>
+        </w:rPr>
+        <w:t>Cacing tanah:</w:t>
+      </w:r>
+    </w:p>
+    <w:p>
+      <w:pPr>
+        <w:numPr>
+          <w:ilvl w:val="1"/>
+          <w:numId w:val="7"/>
+        </w:numPr>
+        <w:tabs>
+          <w:tab w:val="num" w:pos="1440"/>
+        </w:tabs>
+        <w:jc w:val="both"/>
+        <w:rPr>
+          <w:sz w:val="32"/>
+          <w:szCs w:val="32"/>
+          <w:lang w:val="en-ID"/>
+        </w:rPr>
+      </w:pPr>
+      <w:r>
+        <w:rPr>
+          <w:sz w:val="32"/>
+          <w:szCs w:val="32"/>
+          <w:lang w:val="en-ID"/>
+        </w:rPr>
+        <w:t>Keunggulan: Tinggi protein, baik untuk larva ikan.</w:t>
+      </w:r>
+    </w:p>
+    <w:p>
+      <w:pPr>
+        <w:numPr>
+          <w:ilvl w:val="1"/>
+          <w:numId w:val="7"/>
+        </w:numPr>
+        <w:tabs>
+          <w:tab w:val="num" w:pos="1440"/>
+        </w:tabs>
+        <w:jc w:val="both"/>
+        <w:rPr>
+          <w:sz w:val="32"/>
+          <w:szCs w:val="32"/>
+          <w:lang w:val="en-ID"/>
+        </w:rPr>
+      </w:pPr>
+      <w:r>
+        <w:rPr>
+          <w:sz w:val="32"/>
+          <w:szCs w:val="32"/>
+          <w:lang w:val="en-ID"/>
+        </w:rPr>
+        <w:t>Kecocokan: Semua jenis ikan konsumsi.</w:t>
+      </w:r>
+    </w:p>
+    <w:p>
+      <w:pPr>
+        <w:numPr>
+          <w:ilvl w:val="0"/>
+          <w:numId w:val="7"/>
+        </w:numPr>
+        <w:jc w:val="both"/>
+        <w:rPr>
+          <w:sz w:val="32"/>
+          <w:szCs w:val="32"/>
+          <w:lang w:val="en-ID"/>
+        </w:rPr>
+      </w:pPr>
+      <w:r>
+        <w:rPr>
+          <w:sz w:val="32"/>
+          <w:szCs w:val="32"/>
+          <w:lang w:val="en-ID"/>
+        </w:rPr>
+        <w:t>Daun singkong atau kangkung:</w:t>
+      </w:r>
+    </w:p>
+    <w:p>
+      <w:pPr>
+        <w:numPr>
+          <w:ilvl w:val="1"/>
+          <w:numId w:val="7"/>
+        </w:numPr>
+        <w:tabs>
+          <w:tab w:val="num" w:pos="1440"/>
+        </w:tabs>
+        <w:jc w:val="both"/>
+        <w:rPr>
+          <w:sz w:val="32"/>
+          <w:szCs w:val="32"/>
+          <w:lang w:val="en-ID"/>
+        </w:rPr>
+      </w:pPr>
+      <w:r>
+        <w:rPr>
+          <w:sz w:val="32"/>
+          <w:szCs w:val="32"/>
+          <w:lang w:val="en-ID"/>
+        </w:rPr>
+        <w:t>Keunggulan: Sumber serat dan vitamin.</w:t>
+      </w:r>
+    </w:p>
+    <w:p>
+      <w:pPr>
+        <w:numPr>
+          <w:ilvl w:val="1"/>
+          <w:numId w:val="7"/>
+        </w:numPr>
+        <w:tabs>
+          <w:tab w:val="num" w:pos="1440"/>
+        </w:tabs>
+        <w:jc w:val="both"/>
+        <w:rPr>
+          <w:sz w:val="32"/>
+          <w:szCs w:val="32"/>
+          <w:lang w:val="en-ID"/>
+        </w:rPr>
+      </w:pPr>
+      <w:r>
+        <w:rPr>
+          <w:sz w:val="32"/>
+          <w:szCs w:val="32"/>
+          <w:lang w:val="en-ID"/>
+        </w:rPr>
+        <w:t>Kecocokan: Ikan herbivora seperti nila dan gurame.</w:t>
+      </w:r>
+    </w:p>
+    <w:p>
+      <w:pPr>
+        <w:ind w:left="360"/>
+        <w:jc w:val="both"/>
+        <w:rPr>
+          <w:sz w:val="32"/>
+          <w:szCs w:val="32"/>
+          <w:lang w:val="en-ID"/>
+        </w:rPr>
+      </w:pPr>
+      <w:r>
+        <w:rPr>
+          <w:b/>
+          <w:bCs/>
+          <w:sz w:val="32"/>
+          <w:szCs w:val="32"/>
+          <w:lang w:val="en-ID"/>
+        </w:rPr>
+        <w:t>Pakan ikan untuk pedesaan</w:t>
+      </w:r>
+      <w:r>
+        <w:rPr>
+          <w:sz w:val="32"/>
+          <w:szCs w:val="32"/>
+          <w:lang w:val="en-ID"/>
+        </w:rPr>
+        <w:t xml:space="preserve"> dapat dibuat sederhana dengan menggunakan bahan lokal. Takaran pemberian pakan untuk ikan nila dan gurame disesuaikan dengan berat ikan atau cara mudah seperti "ember pakan" untuk perkiraan kebutuhan.</w:t>
+      </w:r>
+    </w:p>
+    <w:p>
+      <w:pPr>
+        <w:ind w:left="360"/>
+        <w:jc w:val="both"/>
+        <w:rPr>
+          <w:sz w:val="32"/>
+          <w:szCs w:val="32"/>
+          <w:lang w:val="en-ID"/>
+        </w:rPr>
+      </w:pPr>
+      <w:r>
+        <w:rPr>
+          <w:sz w:val="32"/>
+          <w:szCs w:val="32"/>
+          <w:lang w:val="en-ID"/>
+        </w:rPr>
+        <w:t>Kebutuhan pakan harian</w:t>
+      </w:r>
+      <w:r>
+        <w:rPr>
+          <w:sz w:val="32"/>
+          <w:szCs w:val="32"/>
+          <w:lang w:val="en-ID"/>
+        </w:rPr>
+        <w:t>:</w:t>
+      </w:r>
+    </w:p>
+    <w:p>
+      <w:pPr>
+        <w:numPr>
+          <w:ilvl w:val="0"/>
+          <w:numId w:val="8"/>
+        </w:numPr>
+        <w:jc w:val="both"/>
+        <w:rPr>
+          <w:sz w:val="32"/>
+          <w:szCs w:val="32"/>
+          <w:lang w:val="en-ID"/>
+        </w:rPr>
+      </w:pPr>
+      <w:r>
+        <w:rPr>
+          <w:sz w:val="32"/>
+          <w:szCs w:val="32"/>
+          <w:lang w:val="en-ID"/>
+        </w:rPr>
+        <w:t>Ikan nila</w:t>
+      </w:r>
+    </w:p>
+    <w:p>
+      <w:pPr>
+        <w:numPr>
+          <w:ilvl w:val="1"/>
+          <w:numId w:val="8"/>
+        </w:numPr>
+        <w:tabs>
+          <w:tab w:val="num" w:pos="1440"/>
+        </w:tabs>
+        <w:jc w:val="both"/>
+        <w:rPr>
+          <w:sz w:val="32"/>
+          <w:szCs w:val="32"/>
+          <w:lang w:val="en-ID"/>
+        </w:rPr>
+      </w:pPr>
+      <w:r>
+        <w:rPr>
+          <w:b/>
+          <w:bCs/>
+          <w:sz w:val="32"/>
+          <w:szCs w:val="32"/>
+          <w:lang w:val="en-ID"/>
+        </w:rPr>
+        <w:t>Tahap benih kecil</w:t>
+      </w:r>
+      <w:r>
+        <w:rPr>
+          <w:sz w:val="32"/>
+          <w:szCs w:val="32"/>
+          <w:lang w:val="en-ID"/>
+        </w:rPr>
+        <w:t>: 4–5% dari berat tubuh ikan per hari.</w:t>
+      </w:r>
+      <w:r>
+        <w:rPr>
+          <w:sz w:val="32"/>
+          <w:szCs w:val="32"/>
+          <w:lang w:val="en-ID"/>
+        </w:rPr>
+        <w:br/>
+        <w:t>Contoh: Untuk 100 kg ikan, beri 4–5 kg pakan (sekitar 1 ember kecil).</w:t>
+      </w:r>
+    </w:p>
+    <w:p>
+      <w:pPr>
+        <w:numPr>
+          <w:ilvl w:val="1"/>
+          <w:numId w:val="8"/>
+        </w:numPr>
+        <w:tabs>
+          <w:tab w:val="num" w:pos="1440"/>
+        </w:tabs>
+        <w:jc w:val="both"/>
+        <w:rPr>
+          <w:sz w:val="32"/>
+          <w:szCs w:val="32"/>
+          <w:lang w:val="en-ID"/>
+        </w:rPr>
+      </w:pPr>
+      <w:r>
+        <w:rPr>
+          <w:b/>
+          <w:bCs/>
+          <w:sz w:val="32"/>
+          <w:szCs w:val="32"/>
+          <w:lang w:val="en-ID"/>
+        </w:rPr>
+        <w:t>Tahap pembesaran</w:t>
+      </w:r>
+      <w:r>
+        <w:rPr>
+          <w:sz w:val="32"/>
+          <w:szCs w:val="32"/>
+          <w:lang w:val="en-ID"/>
+        </w:rPr>
+        <w:t>: 3% dari berat tubuh per hari.</w:t>
+      </w:r>
+      <w:r>
+        <w:rPr>
+          <w:sz w:val="32"/>
+          <w:szCs w:val="32"/>
+          <w:lang w:val="en-ID"/>
+        </w:rPr>
+        <w:br/>
+        <w:t>Contoh: Untuk 100 kg ikan, beri 3 kg pakan (sekitar setengah ember kecil).</w:t>
+      </w:r>
+    </w:p>
+    <w:p>
+      <w:pPr>
+        <w:numPr>
+          <w:ilvl w:val="0"/>
+          <w:numId w:val="8"/>
+        </w:numPr>
+        <w:jc w:val="both"/>
+        <w:rPr>
+          <w:sz w:val="32"/>
+          <w:szCs w:val="32"/>
+          <w:lang w:val="en-ID"/>
+        </w:rPr>
+      </w:pPr>
+      <w:r>
+        <w:rPr>
+          <w:sz w:val="32"/>
+          <w:szCs w:val="32"/>
+          <w:lang w:val="en-ID"/>
+        </w:rPr>
+        <w:t>Ikan gurame</w:t>
+      </w:r>
+    </w:p>
+    <w:p>
+      <w:pPr>
+        <w:numPr>
+          <w:ilvl w:val="1"/>
+          <w:numId w:val="8"/>
+        </w:numPr>
+        <w:tabs>
+          <w:tab w:val="num" w:pos="1440"/>
+        </w:tabs>
+        <w:jc w:val="both"/>
+        <w:rPr>
+          <w:sz w:val="32"/>
+          <w:szCs w:val="32"/>
+          <w:lang w:val="en-ID"/>
+        </w:rPr>
+      </w:pPr>
+      <w:r>
+        <w:rPr>
+          <w:b/>
+          <w:bCs/>
+          <w:sz w:val="32"/>
+          <w:szCs w:val="32"/>
+          <w:lang w:val="en-ID"/>
+        </w:rPr>
+        <w:t>Tahap kecil</w:t>
+      </w:r>
+      <w:r>
+        <w:rPr>
+          <w:sz w:val="32"/>
+          <w:szCs w:val="32"/>
+          <w:lang w:val="en-ID"/>
+        </w:rPr>
+        <w:t>: 4–6% dari berat tubuh.</w:t>
+      </w:r>
+      <w:r>
+        <w:rPr>
+          <w:sz w:val="32"/>
+          <w:szCs w:val="32"/>
+          <w:lang w:val="en-ID"/>
+        </w:rPr>
+        <w:br/>
+        <w:t>Contoh: Untuk 50 kg ikan, beri 2,5–3 kg (sekitar setengah ember).</w:t>
+      </w:r>
+    </w:p>
+    <w:p>
+      <w:pPr>
+        <w:numPr>
+          <w:ilvl w:val="1"/>
+          <w:numId w:val="8"/>
+        </w:numPr>
+        <w:jc w:val="both"/>
+        <w:rPr>
+          <w:sz w:val="32"/>
+          <w:szCs w:val="32"/>
+          <w:lang w:val="en-ID"/>
+        </w:rPr>
+      </w:pPr>
+      <w:r>
+        <w:rPr>
+          <w:b/>
+          <w:bCs/>
+          <w:sz w:val="32"/>
+          <w:szCs w:val="32"/>
+          <w:lang w:val="en-ID"/>
+        </w:rPr>
+        <w:lastRenderedPageBreak/>
+        <w:t>Tahap besar</w:t>
+      </w:r>
+      <w:r>
+        <w:rPr>
+          <w:sz w:val="32"/>
+          <w:szCs w:val="32"/>
+          <w:lang w:val="en-ID"/>
+        </w:rPr>
+        <w:t>: 2–3% dari berat tubuh.</w:t>
+      </w:r>
+      <w:r>
+        <w:rPr>
+          <w:sz w:val="32"/>
+          <w:szCs w:val="32"/>
+          <w:lang w:val="en-ID"/>
+        </w:rPr>
+        <w:br/>
+        <w:t>Contoh: Untuk 50 kg ikan, beri 1–1,5 kg (sekitar seperempat ember).</w:t>
+      </w:r>
+    </w:p>
+    <w:p>
+      <w:pPr>
+        <w:ind w:left="360"/>
+        <w:jc w:val="both"/>
+        <w:rPr>
+          <w:sz w:val="32"/>
+          <w:szCs w:val="32"/>
+          <w:lang w:val="en-ID"/>
+        </w:rPr>
+      </w:pPr>
+      <w:r>
+        <w:rPr>
+          <w:sz w:val="32"/>
+          <w:szCs w:val="32"/>
+          <w:lang w:val="en-ID"/>
+        </w:rPr>
+        <w:t>Alternatif pakan desa:</w:t>
+      </w:r>
+    </w:p>
+    <w:p>
+      <w:pPr>
+        <w:numPr>
+          <w:ilvl w:val="0"/>
+          <w:numId w:val="9"/>
+        </w:numPr>
+        <w:jc w:val="both"/>
+        <w:rPr>
+          <w:sz w:val="32"/>
+          <w:szCs w:val="32"/>
+          <w:lang w:val="en-ID"/>
+        </w:rPr>
+      </w:pPr>
+      <w:r>
+        <w:rPr>
+          <w:sz w:val="32"/>
+          <w:szCs w:val="32"/>
+          <w:lang w:val="en-ID"/>
+        </w:rPr>
+        <w:t>Dedak padi</w:t>
+      </w:r>
+    </w:p>
+    <w:p>
+      <w:pPr>
+        <w:numPr>
+          <w:ilvl w:val="1"/>
+          <w:numId w:val="9"/>
+        </w:numPr>
+        <w:jc w:val="both"/>
+        <w:rPr>
+          <w:sz w:val="32"/>
+          <w:szCs w:val="32"/>
+          <w:lang w:val="en-ID"/>
+        </w:rPr>
+      </w:pPr>
+      <w:r>
+        <w:rPr>
+          <w:sz w:val="32"/>
+          <w:szCs w:val="32"/>
+          <w:lang w:val="en-ID"/>
+        </w:rPr>
+        <w:t>Dosis: Campurkan 3 kg dedak dengan 2 liter air untuk ikan 50 kg.</w:t>
+      </w:r>
+    </w:p>
+    <w:p>
+      <w:pPr>
+        <w:numPr>
+          <w:ilvl w:val="0"/>
+          <w:numId w:val="9"/>
+        </w:numPr>
+        <w:jc w:val="both"/>
+        <w:rPr>
+          <w:sz w:val="32"/>
+          <w:szCs w:val="32"/>
+          <w:lang w:val="en-ID"/>
+        </w:rPr>
+      </w:pPr>
+      <w:r>
+        <w:rPr>
+          <w:sz w:val="32"/>
+          <w:szCs w:val="32"/>
+          <w:lang w:val="en-ID"/>
+        </w:rPr>
+        <w:t>Ampas tahu/tempe</w:t>
+      </w:r>
+    </w:p>
+    <w:p>
+      <w:pPr>
+        <w:numPr>
+          <w:ilvl w:val="1"/>
+          <w:numId w:val="9"/>
+        </w:numPr>
+        <w:jc w:val="both"/>
+        <w:rPr>
+          <w:sz w:val="32"/>
+          <w:szCs w:val="32"/>
+          <w:lang w:val="en-ID"/>
+        </w:rPr>
+      </w:pPr>
+      <w:r>
+        <w:rPr>
+          <w:sz w:val="32"/>
+          <w:szCs w:val="32"/>
+          <w:lang w:val="en-ID"/>
+        </w:rPr>
+        <w:t>Dosis: Berikan 1 kg per 10 kg ikan.</w:t>
+      </w:r>
+    </w:p>
+    <w:p>
+      <w:pPr>
+        <w:numPr>
+          <w:ilvl w:val="0"/>
+          <w:numId w:val="9"/>
+        </w:numPr>
+        <w:jc w:val="both"/>
+        <w:rPr>
+          <w:sz w:val="32"/>
+          <w:szCs w:val="32"/>
+          <w:lang w:val="en-ID"/>
+        </w:rPr>
+      </w:pPr>
+      <w:r>
+        <w:rPr>
+          <w:sz w:val="32"/>
+          <w:szCs w:val="32"/>
+          <w:lang w:val="en-ID"/>
+        </w:rPr>
+        <w:t>Daun pepaya atau singkong</w:t>
+      </w:r>
+    </w:p>
+    <w:p>
+      <w:pPr>
+        <w:numPr>
+          <w:ilvl w:val="1"/>
+          <w:numId w:val="9"/>
+        </w:numPr>
+        <w:jc w:val="both"/>
+        <w:rPr>
+          <w:sz w:val="32"/>
+          <w:szCs w:val="32"/>
+          <w:lang w:val="en-ID"/>
+        </w:rPr>
+      </w:pPr>
+      <w:r>
+        <w:rPr>
+          <w:sz w:val="32"/>
+          <w:szCs w:val="32"/>
+          <w:lang w:val="en-ID"/>
+        </w:rPr>
+        <w:t>Cincang halus, beri sebanyak setengah dari kebutuhan pakan harian (contoh: 2 kg daun untuk ikan 50 kg).</w:t>
+      </w:r>
+    </w:p>
+    <w:p>
+      <w:pPr>
+        <w:numPr>
+          <w:ilvl w:val="0"/>
+          <w:numId w:val="9"/>
+        </w:numPr>
+        <w:jc w:val="both"/>
+        <w:rPr>
+          <w:sz w:val="32"/>
+          <w:szCs w:val="32"/>
+          <w:lang w:val="en-ID"/>
+        </w:rPr>
+      </w:pPr>
+      <w:r>
+        <w:rPr>
+          <w:sz w:val="32"/>
+          <w:szCs w:val="32"/>
+          <w:lang w:val="en-ID"/>
+        </w:rPr>
+        <w:t>Rebus</w:t>
+      </w:r>
+      <w:r>
+        <w:rPr>
+          <w:sz w:val="32"/>
+          <w:szCs w:val="32"/>
+          <w:lang w:val="en-ID"/>
+        </w:rPr>
+        <w:t>an</w:t>
+      </w:r>
+      <w:r>
+        <w:rPr>
+          <w:sz w:val="32"/>
+          <w:szCs w:val="32"/>
+          <w:lang w:val="en-ID"/>
+        </w:rPr>
+        <w:t xml:space="preserve"> keong mas/bekicot</w:t>
+      </w:r>
+    </w:p>
+    <w:p>
+      <w:pPr>
+        <w:numPr>
+          <w:ilvl w:val="1"/>
+          <w:numId w:val="9"/>
+        </w:numPr>
+        <w:jc w:val="both"/>
+        <w:rPr>
+          <w:sz w:val="32"/>
+          <w:szCs w:val="32"/>
+          <w:lang w:val="en-ID"/>
+        </w:rPr>
+      </w:pPr>
+      <w:r>
+        <w:rPr>
+          <w:sz w:val="32"/>
+          <w:szCs w:val="32"/>
+          <w:lang w:val="en-ID"/>
+        </w:rPr>
+        <w:t>Rebus dan hancurkan, beri sekitar 1 kg per 10 kg ikan.</w:t>
+      </w:r>
+    </w:p>
+    <w:p>
+      <w:pPr>
+        <w:ind w:left="360"/>
+        <w:jc w:val="both"/>
+        <w:rPr>
+          <w:sz w:val="32"/>
+          <w:szCs w:val="32"/>
+        </w:rPr>
+      </w:pPr>
+      <w:r>
+        <w:rPr>
+          <w:b/>
+          <w:bCs/>
+          <w:sz w:val="32"/>
+          <w:szCs w:val="32"/>
+        </w:rPr>
+        <w:t>Catatan:</w:t>
+      </w:r>
+      <w:r>
+        <w:rPr>
+          <w:sz w:val="32"/>
+          <w:szCs w:val="32"/>
+        </w:rPr>
+        <w:t xml:space="preserve"> Pastikan pakan yang diberikan tidak terlalu banyak untuk menghindari pencemaran air kolam. Pakan bisa diberikan 2–3 kali sehari, pagi dan sore, agar lebih efisien.</w:t>
+      </w:r>
+    </w:p>
+    <w:p>
+      <w:pPr>
+        <w:ind w:left="360"/>
+        <w:jc w:val="both"/>
+        <w:rPr>
+          <w:sz w:val="32"/>
+          <w:szCs w:val="32"/>
+          <w:lang w:val="en-ID"/>
+        </w:rPr>
+      </w:pPr>
+      <w:r>
+        <w:rPr>
+          <w:b/>
+          <w:bCs/>
+          <w:sz w:val="32"/>
+          <w:szCs w:val="32"/>
+          <w:lang w:val="en-ID"/>
+        </w:rPr>
+        <w:t>Penggunaan maggot</w:t>
+      </w:r>
+      <w:r>
+        <w:rPr>
+          <w:sz w:val="32"/>
+          <w:szCs w:val="32"/>
+          <w:lang w:val="en-ID"/>
+        </w:rPr>
+        <w:t xml:space="preserve"> sebagai campuran pakan ikan sangat efektif jika dikombinasikan dengan pelet atau alternatif pakan lainnya. Berikut adalah </w:t>
+      </w:r>
+      <w:r>
+        <w:rPr>
+          <w:b/>
+          <w:bCs/>
+          <w:sz w:val="32"/>
+          <w:szCs w:val="32"/>
+          <w:lang w:val="en-ID"/>
+        </w:rPr>
+        <w:t>dosis optimal campuran maggot</w:t>
+      </w:r>
+      <w:r>
+        <w:rPr>
+          <w:sz w:val="32"/>
+          <w:szCs w:val="32"/>
+          <w:lang w:val="en-ID"/>
+        </w:rPr>
+        <w:t xml:space="preserve"> untuk ikan nila dan gurame, disesuaikan dengan kebutuhan nutrisi ikan:</w:t>
+      </w:r>
+    </w:p>
+    <w:p>
+      <w:pPr>
+        <w:ind w:left="360"/>
+        <w:jc w:val="both"/>
+        <w:rPr>
+          <w:sz w:val="32"/>
+          <w:szCs w:val="32"/>
+          <w:lang w:val="en-ID"/>
+        </w:rPr>
+      </w:pPr>
+    </w:p>
+    <w:p>
+      <w:pPr>
+        <w:ind w:left="360"/>
+        <w:jc w:val="both"/>
+        <w:rPr>
+          <w:sz w:val="32"/>
+          <w:szCs w:val="32"/>
+          <w:lang w:val="en-ID"/>
+        </w:rPr>
+      </w:pPr>
+    </w:p>
+    <w:p>
+      <w:pPr>
+        <w:ind w:left="360"/>
+        <w:jc w:val="both"/>
+        <w:rPr>
+          <w:sz w:val="32"/>
+          <w:szCs w:val="32"/>
+          <w:lang w:val="en-ID"/>
+        </w:rPr>
+      </w:pPr>
+      <w:r>
+        <w:rPr>
+          <w:sz w:val="32"/>
+          <w:szCs w:val="32"/>
+          <w:lang w:val="en-ID"/>
+        </w:rPr>
+        <w:lastRenderedPageBreak/>
+        <w:t xml:space="preserve">Campuran </w:t>
+      </w:r>
+      <w:r>
+        <w:rPr>
+          <w:sz w:val="32"/>
+          <w:szCs w:val="32"/>
+          <w:lang w:val="en-ID"/>
+        </w:rPr>
+        <w:t>pakan untuk nila dan gurame</w:t>
+      </w:r>
+      <w:r>
+        <w:rPr>
+          <w:sz w:val="32"/>
+          <w:szCs w:val="32"/>
+          <w:lang w:val="en-ID"/>
+        </w:rPr>
+        <w:t>:</w:t>
+      </w:r>
+    </w:p>
+    <w:p>
+      <w:pPr>
+        <w:numPr>
+          <w:ilvl w:val="0"/>
+          <w:numId w:val="12"/>
+        </w:numPr>
+        <w:jc w:val="both"/>
+        <w:rPr>
+          <w:sz w:val="32"/>
+          <w:szCs w:val="32"/>
+          <w:lang w:val="en-ID"/>
+        </w:rPr>
+      </w:pPr>
+      <w:r>
+        <w:rPr>
+          <w:sz w:val="32"/>
+          <w:szCs w:val="32"/>
+          <w:lang w:val="en-ID"/>
+        </w:rPr>
+        <w:t xml:space="preserve">Tahap </w:t>
+      </w:r>
+      <w:r>
+        <w:rPr>
+          <w:sz w:val="32"/>
+          <w:szCs w:val="32"/>
+          <w:lang w:val="en-ID"/>
+        </w:rPr>
+        <w:t>benih (ikan kecil)</w:t>
+      </w:r>
+    </w:p>
+    <w:p>
+      <w:pPr>
+        <w:numPr>
+          <w:ilvl w:val="1"/>
+          <w:numId w:val="12"/>
+        </w:numPr>
+        <w:tabs>
+          <w:tab w:val="num" w:pos="1440"/>
+        </w:tabs>
+        <w:jc w:val="both"/>
+        <w:rPr>
+          <w:sz w:val="32"/>
+          <w:szCs w:val="32"/>
+          <w:lang w:val="en-ID"/>
+        </w:rPr>
+      </w:pPr>
+      <w:r>
+        <w:rPr>
+          <w:b/>
+          <w:bCs/>
+          <w:sz w:val="32"/>
+          <w:szCs w:val="32"/>
+          <w:lang w:val="en-ID"/>
+        </w:rPr>
+        <w:t xml:space="preserve">Komposisi </w:t>
+      </w:r>
+      <w:r>
+        <w:rPr>
+          <w:b/>
+          <w:bCs/>
+          <w:sz w:val="32"/>
+          <w:szCs w:val="32"/>
+          <w:lang w:val="en-ID"/>
+        </w:rPr>
+        <w:t>campuran</w:t>
+      </w:r>
+      <w:r>
+        <w:rPr>
+          <w:sz w:val="32"/>
+          <w:szCs w:val="32"/>
+          <w:lang w:val="en-ID"/>
+        </w:rPr>
+        <w:t>:</w:t>
+      </w:r>
+    </w:p>
+    <w:p>
+      <w:pPr>
+        <w:numPr>
+          <w:ilvl w:val="2"/>
+          <w:numId w:val="12"/>
+        </w:numPr>
+        <w:jc w:val="both"/>
+        <w:rPr>
+          <w:sz w:val="32"/>
+          <w:szCs w:val="32"/>
+          <w:lang w:val="en-ID"/>
+        </w:rPr>
+      </w:pPr>
+      <w:r>
+        <w:rPr>
+          <w:sz w:val="32"/>
+          <w:szCs w:val="32"/>
+          <w:lang w:val="en-ID"/>
+        </w:rPr>
+        <w:t>Maggot halus: 20-30%</w:t>
+      </w:r>
+    </w:p>
+    <w:p>
+      <w:pPr>
+        <w:numPr>
+          <w:ilvl w:val="2"/>
+          <w:numId w:val="12"/>
+        </w:numPr>
+        <w:jc w:val="both"/>
+        <w:rPr>
+          <w:sz w:val="32"/>
+          <w:szCs w:val="32"/>
+          <w:lang w:val="en-ID"/>
+        </w:rPr>
+      </w:pPr>
+      <w:r>
+        <w:rPr>
+          <w:sz w:val="32"/>
+          <w:szCs w:val="32"/>
+          <w:lang w:val="en-ID"/>
+        </w:rPr>
+        <w:t>Dedak atau ampas tahu: 40%</w:t>
+      </w:r>
+    </w:p>
+    <w:p>
+      <w:pPr>
+        <w:numPr>
+          <w:ilvl w:val="2"/>
+          <w:numId w:val="12"/>
+        </w:numPr>
+        <w:jc w:val="both"/>
+        <w:rPr>
+          <w:sz w:val="32"/>
+          <w:szCs w:val="32"/>
+          <w:lang w:val="en-ID"/>
+        </w:rPr>
+      </w:pPr>
+      <w:r>
+        <w:rPr>
+          <w:sz w:val="32"/>
+          <w:szCs w:val="32"/>
+          <w:lang w:val="en-ID"/>
+        </w:rPr>
+        <w:t>Pelet: 30-40%</w:t>
+      </w:r>
+    </w:p>
+    <w:p>
+      <w:pPr>
+        <w:numPr>
+          <w:ilvl w:val="1"/>
+          <w:numId w:val="12"/>
+        </w:numPr>
+        <w:tabs>
+          <w:tab w:val="num" w:pos="1440"/>
+        </w:tabs>
+        <w:jc w:val="both"/>
+        <w:rPr>
+          <w:sz w:val="32"/>
+          <w:szCs w:val="32"/>
+          <w:lang w:val="en-ID"/>
+        </w:rPr>
+      </w:pPr>
+      <w:r>
+        <w:rPr>
+          <w:b/>
+          <w:bCs/>
+          <w:sz w:val="32"/>
+          <w:szCs w:val="32"/>
+          <w:lang w:val="en-ID"/>
+        </w:rPr>
+        <w:t xml:space="preserve">Contoh </w:t>
+      </w:r>
+      <w:r>
+        <w:rPr>
+          <w:b/>
+          <w:bCs/>
+          <w:sz w:val="32"/>
+          <w:szCs w:val="32"/>
+          <w:lang w:val="en-ID"/>
+        </w:rPr>
         <w:t>d</w:t>
       </w:r>
       <w:r>
-        <w:t>an</w:t>
-      </w:r>
-      <w:r>
-        <w:t xml:space="preserve"> Alternatif untuk Ikan</w:t>
+        <w:rPr>
+          <w:b/>
+          <w:bCs/>
+          <w:sz w:val="32"/>
+          <w:szCs w:val="32"/>
+          <w:lang w:val="en-ID"/>
+        </w:rPr>
+        <w:t>osis</w:t>
+      </w:r>
+      <w:r>
+        <w:rPr>
+          <w:sz w:val="32"/>
+          <w:szCs w:val="32"/>
+          <w:lang w:val="en-ID"/>
+        </w:rPr>
+        <w:t>:</w:t>
+      </w:r>
+    </w:p>
+    <w:p>
+      <w:pPr>
+        <w:numPr>
+          <w:ilvl w:val="2"/>
+          <w:numId w:val="12"/>
+        </w:numPr>
+        <w:jc w:val="both"/>
+        <w:rPr>
+          <w:sz w:val="32"/>
+          <w:szCs w:val="32"/>
+          <w:lang w:val="en-ID"/>
+        </w:rPr>
+      </w:pPr>
+      <w:r>
+        <w:rPr>
+          <w:sz w:val="32"/>
+          <w:szCs w:val="32"/>
+          <w:lang w:val="en-ID"/>
+        </w:rPr>
+        <w:t>Untuk 10 kg ikan, campurkan 200-300 gram maggot halus, 400 gram dedak, dan 300-400 gram pelet.</w:t>
+      </w:r>
+    </w:p>
+    <w:p>
+      <w:pPr>
+        <w:numPr>
+          <w:ilvl w:val="0"/>
+          <w:numId w:val="12"/>
+        </w:numPr>
+        <w:jc w:val="both"/>
+        <w:rPr>
+          <w:sz w:val="32"/>
+          <w:szCs w:val="32"/>
+          <w:lang w:val="en-ID"/>
+        </w:rPr>
+      </w:pPr>
+      <w:r>
+        <w:rPr>
+          <w:sz w:val="32"/>
+          <w:szCs w:val="32"/>
+          <w:lang w:val="en-ID"/>
+        </w:rPr>
+        <w:t xml:space="preserve">Tahap </w:t>
+      </w:r>
+      <w:r>
+        <w:rPr>
+          <w:sz w:val="32"/>
+          <w:szCs w:val="32"/>
+          <w:lang w:val="en-ID"/>
+        </w:rPr>
+        <w:t>pembesaran (ikan besar)</w:t>
+      </w:r>
+    </w:p>
+    <w:p>
+      <w:pPr>
+        <w:numPr>
+          <w:ilvl w:val="1"/>
+          <w:numId w:val="12"/>
+        </w:numPr>
+        <w:tabs>
+          <w:tab w:val="num" w:pos="1440"/>
+        </w:tabs>
+        <w:jc w:val="both"/>
+        <w:rPr>
+          <w:sz w:val="32"/>
+          <w:szCs w:val="32"/>
+          <w:lang w:val="en-ID"/>
+        </w:rPr>
+      </w:pPr>
+      <w:r>
+        <w:rPr>
+          <w:b/>
+          <w:bCs/>
+          <w:sz w:val="32"/>
+          <w:szCs w:val="32"/>
+          <w:lang w:val="en-ID"/>
+        </w:rPr>
+        <w:t xml:space="preserve">Komposisi </w:t>
+      </w:r>
+      <w:r>
+        <w:rPr>
+          <w:b/>
+          <w:bCs/>
+          <w:sz w:val="32"/>
+          <w:szCs w:val="32"/>
+          <w:lang w:val="en-ID"/>
+        </w:rPr>
+        <w:t>c</w:t>
+      </w:r>
+      <w:r>
+        <w:rPr>
+          <w:b/>
+          <w:bCs/>
+          <w:sz w:val="32"/>
+          <w:szCs w:val="32"/>
+          <w:lang w:val="en-ID"/>
+        </w:rPr>
+        <w:t>ampuran</w:t>
+      </w:r>
+      <w:r>
+        <w:rPr>
+          <w:sz w:val="32"/>
+          <w:szCs w:val="32"/>
+          <w:lang w:val="en-ID"/>
+        </w:rPr>
+        <w:t>:</w:t>
+      </w:r>
+    </w:p>
+    <w:p>
+      <w:pPr>
+        <w:numPr>
+          <w:ilvl w:val="2"/>
+          <w:numId w:val="12"/>
+        </w:numPr>
+        <w:jc w:val="both"/>
+        <w:rPr>
+          <w:sz w:val="32"/>
+          <w:szCs w:val="32"/>
+          <w:lang w:val="en-ID"/>
+        </w:rPr>
+      </w:pPr>
+      <w:r>
+        <w:rPr>
+          <w:sz w:val="32"/>
+          <w:szCs w:val="32"/>
+          <w:lang w:val="en-ID"/>
+        </w:rPr>
+        <w:t>Maggot segar: 30-40%</w:t>
+      </w:r>
+    </w:p>
+    <w:p>
+      <w:pPr>
+        <w:numPr>
+          <w:ilvl w:val="2"/>
+          <w:numId w:val="12"/>
+        </w:numPr>
+        <w:jc w:val="both"/>
+        <w:rPr>
+          <w:sz w:val="32"/>
+          <w:szCs w:val="32"/>
+          <w:lang w:val="en-ID"/>
+        </w:rPr>
+      </w:pPr>
+      <w:r>
+        <w:rPr>
+          <w:sz w:val="32"/>
+          <w:szCs w:val="32"/>
+          <w:lang w:val="en-ID"/>
+        </w:rPr>
+        <w:t>Dedak: 20-30%</w:t>
+      </w:r>
+    </w:p>
+    <w:p>
+      <w:pPr>
+        <w:numPr>
+          <w:ilvl w:val="2"/>
+          <w:numId w:val="12"/>
+        </w:numPr>
+        <w:jc w:val="both"/>
+        <w:rPr>
+          <w:sz w:val="32"/>
+          <w:szCs w:val="32"/>
+          <w:lang w:val="en-ID"/>
+        </w:rPr>
+      </w:pPr>
+      <w:r>
+        <w:rPr>
+          <w:sz w:val="32"/>
+          <w:szCs w:val="32"/>
+          <w:lang w:val="en-ID"/>
+        </w:rPr>
+        <w:t>Pelet: 30-50%</w:t>
+      </w:r>
+    </w:p>
+    <w:p>
+      <w:pPr>
+        <w:numPr>
+          <w:ilvl w:val="1"/>
+          <w:numId w:val="12"/>
+        </w:numPr>
+        <w:tabs>
+          <w:tab w:val="num" w:pos="1440"/>
+        </w:tabs>
+        <w:jc w:val="both"/>
+        <w:rPr>
+          <w:sz w:val="32"/>
+          <w:szCs w:val="32"/>
+          <w:lang w:val="en-ID"/>
+        </w:rPr>
+      </w:pPr>
+      <w:r>
+        <w:rPr>
+          <w:b/>
+          <w:bCs/>
+          <w:sz w:val="32"/>
+          <w:szCs w:val="32"/>
+          <w:lang w:val="en-ID"/>
+        </w:rPr>
+        <w:t xml:space="preserve">Contoh </w:t>
+      </w:r>
+      <w:r>
+        <w:rPr>
+          <w:b/>
+          <w:bCs/>
+          <w:sz w:val="32"/>
+          <w:szCs w:val="32"/>
+          <w:lang w:val="en-ID"/>
+        </w:rPr>
+        <w:t>d</w:t>
+      </w:r>
+      <w:r>
+        <w:rPr>
+          <w:b/>
+          <w:bCs/>
+          <w:sz w:val="32"/>
+          <w:szCs w:val="32"/>
+          <w:lang w:val="en-ID"/>
+        </w:rPr>
+        <w:t>osis</w:t>
+      </w:r>
+      <w:r>
+        <w:rPr>
+          <w:sz w:val="32"/>
+          <w:szCs w:val="32"/>
+          <w:lang w:val="en-ID"/>
+        </w:rPr>
+        <w:t>:</w:t>
+      </w:r>
+    </w:p>
+    <w:p>
+      <w:pPr>
+        <w:numPr>
+          <w:ilvl w:val="2"/>
+          <w:numId w:val="12"/>
+        </w:numPr>
+        <w:jc w:val="both"/>
+        <w:rPr>
+          <w:sz w:val="32"/>
+          <w:szCs w:val="32"/>
+          <w:lang w:val="en-ID"/>
+        </w:rPr>
+      </w:pPr>
+      <w:r>
+        <w:rPr>
+          <w:sz w:val="32"/>
+          <w:szCs w:val="32"/>
+          <w:lang w:val="en-ID"/>
+        </w:rPr>
+        <w:t>Untuk 100 kg ikan, gunakan 3-4 kg maggot segar, 2-3 kg dedak, dan 3-5 kg pelet.</w:t>
       </w:r>
     </w:p>
     <w:p>
       <w:pPr>
         <w:ind w:left="360"/>
         <w:jc w:val="both"/>
-      </w:pPr>
-      <w:r>
-        <w:t>Pakan ikan adalah sumber nutrisi yang diberikan kepada ikan untuk memenuhi kebutuhan energi, pertumbuhan, dan reproduksi. Pakan yang baik harus mengandung nutrisi lengkap seperti protein, karbohidrat, lemak, vitamin, dan mineral yang seimbang sesuai dengan jenis ikan dan tahap pertumbuhannya.</w:t>
+        <w:rPr>
+          <w:b/>
+          <w:bCs/>
+          <w:sz w:val="32"/>
+          <w:szCs w:val="32"/>
+          <w:lang w:val="en-ID"/>
+        </w:rPr>
+      </w:pPr>
+      <w:r>
+        <w:rPr>
+          <w:b/>
+          <w:bCs/>
+          <w:sz w:val="32"/>
+          <w:szCs w:val="32"/>
+          <w:lang w:val="en-ID"/>
+        </w:rPr>
+        <w:t>Catatan Penting</w:t>
+      </w:r>
+      <w:r>
+        <w:rPr>
+          <w:b/>
+          <w:bCs/>
+          <w:sz w:val="32"/>
+          <w:szCs w:val="32"/>
+          <w:lang w:val="en-ID"/>
+        </w:rPr>
+        <w:t>:</w:t>
+      </w:r>
+    </w:p>
+    <w:p>
+      <w:pPr>
+        <w:numPr>
+          <w:ilvl w:val="0"/>
+          <w:numId w:val="13"/>
+        </w:numPr>
+        <w:jc w:val="both"/>
+        <w:rPr>
+          <w:sz w:val="32"/>
+          <w:szCs w:val="32"/>
+          <w:lang w:val="en-ID"/>
+        </w:rPr>
+      </w:pPr>
+      <w:r>
+        <w:rPr>
+          <w:sz w:val="32"/>
+          <w:szCs w:val="32"/>
+          <w:lang w:val="en-ID"/>
+        </w:rPr>
+        <w:t>Maggot:</w:t>
+      </w:r>
+    </w:p>
+    <w:p>
+      <w:pPr>
+        <w:numPr>
+          <w:ilvl w:val="1"/>
+          <w:numId w:val="13"/>
+        </w:numPr>
+        <w:jc w:val="both"/>
+        <w:rPr>
+          <w:sz w:val="32"/>
+          <w:szCs w:val="32"/>
+          <w:lang w:val="en-ID"/>
+        </w:rPr>
+      </w:pPr>
+      <w:r>
+        <w:rPr>
+          <w:sz w:val="32"/>
+          <w:szCs w:val="32"/>
+          <w:lang w:val="en-ID"/>
+        </w:rPr>
+        <w:t>Sebelum digunakan, rebus maggot untuk mengurangi risiko bakteri atau patogen.</w:t>
+      </w:r>
+    </w:p>
+    <w:p>
+      <w:pPr>
+        <w:numPr>
+          <w:ilvl w:val="1"/>
+          <w:numId w:val="13"/>
+        </w:numPr>
+        <w:jc w:val="both"/>
+        <w:rPr>
+          <w:sz w:val="32"/>
+          <w:szCs w:val="32"/>
+          <w:lang w:val="en-ID"/>
+        </w:rPr>
+      </w:pPr>
+      <w:r>
+        <w:rPr>
+          <w:sz w:val="32"/>
+          <w:szCs w:val="32"/>
+          <w:lang w:val="en-ID"/>
+        </w:rPr>
+        <w:t>Untuk ikan kecil, hancurkan maggot agar lebih mudah dicerna.</w:t>
+      </w:r>
+    </w:p>
+    <w:p>
+      <w:pPr>
+        <w:numPr>
+          <w:ilvl w:val="0"/>
+          <w:numId w:val="13"/>
+        </w:numPr>
+        <w:jc w:val="both"/>
+        <w:rPr>
+          <w:sz w:val="32"/>
+          <w:szCs w:val="32"/>
+          <w:lang w:val="en-ID"/>
+        </w:rPr>
+      </w:pPr>
+      <w:r>
+        <w:rPr>
+          <w:sz w:val="32"/>
+          <w:szCs w:val="32"/>
+          <w:lang w:val="en-ID"/>
+        </w:rPr>
+        <w:t xml:space="preserve">Dedak </w:t>
+      </w:r>
+      <w:r>
+        <w:rPr>
+          <w:sz w:val="32"/>
+          <w:szCs w:val="32"/>
+          <w:lang w:val="en-ID"/>
+        </w:rPr>
+        <w:t>atau ampas tahu:</w:t>
+      </w:r>
+    </w:p>
+    <w:p>
+      <w:pPr>
+        <w:numPr>
+          <w:ilvl w:val="1"/>
+          <w:numId w:val="13"/>
+        </w:numPr>
+        <w:jc w:val="both"/>
+        <w:rPr>
+          <w:sz w:val="32"/>
+          <w:szCs w:val="32"/>
+          <w:lang w:val="en-ID"/>
+        </w:rPr>
+      </w:pPr>
+      <w:r>
+        <w:rPr>
+          <w:sz w:val="32"/>
+          <w:szCs w:val="32"/>
+          <w:lang w:val="en-ID"/>
+        </w:rPr>
+        <w:lastRenderedPageBreak/>
+        <w:t>Dedak berfungsi sebagai sumber karbohidrat, sedangkan ampas tahu menambah protein tambahan.</w:t>
+      </w:r>
+    </w:p>
+    <w:p>
+      <w:pPr>
+        <w:numPr>
+          <w:ilvl w:val="0"/>
+          <w:numId w:val="13"/>
+        </w:numPr>
+        <w:jc w:val="both"/>
+        <w:rPr>
+          <w:sz w:val="32"/>
+          <w:szCs w:val="32"/>
+          <w:lang w:val="en-ID"/>
+        </w:rPr>
+      </w:pPr>
+      <w:r>
+        <w:rPr>
+          <w:sz w:val="32"/>
+          <w:szCs w:val="32"/>
+          <w:lang w:val="en-ID"/>
+        </w:rPr>
+        <w:t>Pelet:</w:t>
+      </w:r>
+    </w:p>
+    <w:p>
+      <w:pPr>
+        <w:numPr>
+          <w:ilvl w:val="1"/>
+          <w:numId w:val="13"/>
+        </w:numPr>
+        <w:jc w:val="both"/>
+        <w:rPr>
+          <w:sz w:val="32"/>
+          <w:szCs w:val="32"/>
+          <w:lang w:val="en-ID"/>
+        </w:rPr>
+      </w:pPr>
+      <w:r>
+        <w:rPr>
+          <w:sz w:val="32"/>
+          <w:szCs w:val="32"/>
+          <w:lang w:val="en-ID"/>
+        </w:rPr>
+        <w:t>Pelet tetap penting sebagai pakan utama karena formulasi nutrisinya sudah lengkap. Campuran maggot mengurangi kebutuhan pelet hingga 30-40%, sehingga lebih ekonomis.</w:t>
+      </w:r>
+    </w:p>
+    <w:p>
+      <w:pPr>
+        <w:numPr>
+          <w:ilvl w:val="0"/>
+          <w:numId w:val="13"/>
+        </w:numPr>
+        <w:jc w:val="both"/>
+        <w:rPr>
+          <w:sz w:val="32"/>
+          <w:szCs w:val="32"/>
+          <w:lang w:val="en-ID"/>
+        </w:rPr>
+      </w:pPr>
+      <w:r>
+        <w:rPr>
+          <w:sz w:val="32"/>
+          <w:szCs w:val="32"/>
+          <w:lang w:val="en-ID"/>
+        </w:rPr>
+        <w:t xml:space="preserve">Frekuensi </w:t>
+      </w:r>
+      <w:r>
+        <w:rPr>
+          <w:sz w:val="32"/>
+          <w:szCs w:val="32"/>
+          <w:lang w:val="en-ID"/>
+        </w:rPr>
+        <w:t>pemberian:</w:t>
+      </w:r>
+    </w:p>
+    <w:p>
+      <w:pPr>
+        <w:numPr>
+          <w:ilvl w:val="1"/>
+          <w:numId w:val="13"/>
+        </w:numPr>
+        <w:jc w:val="both"/>
+        <w:rPr>
+          <w:sz w:val="32"/>
+          <w:szCs w:val="32"/>
+          <w:lang w:val="en-ID"/>
+        </w:rPr>
+      </w:pPr>
+      <w:r>
+        <w:rPr>
+          <w:sz w:val="32"/>
+          <w:szCs w:val="32"/>
+          <w:lang w:val="en-ID"/>
+        </w:rPr>
+        <w:t>Berikan pakan campuran ini 2-3 kali sehari dalam porsi 3-5% dari berat tubuh ikan.</w:t>
       </w:r>
     </w:p>
     <w:p>
       <w:pPr>
         <w:ind w:left="360"/>
+        <w:jc w:val="both"/>
+        <w:rPr>
+          <w:b/>
+          <w:bCs/>
+          <w:sz w:val="32"/>
+          <w:szCs w:val="32"/>
+          <w:lang w:val="en-ID"/>
+        </w:rPr>
+      </w:pPr>
+      <w:r>
+        <w:rPr>
+          <w:b/>
+          <w:bCs/>
+          <w:sz w:val="32"/>
+          <w:szCs w:val="32"/>
+          <w:lang w:val="en-ID"/>
+        </w:rPr>
+        <w:t>Keuntungan Campuran Maggot</w:t>
+      </w:r>
+      <w:r>
+        <w:rPr>
+          <w:b/>
+          <w:bCs/>
+          <w:sz w:val="32"/>
+          <w:szCs w:val="32"/>
+          <w:lang w:val="en-ID"/>
+        </w:rPr>
+        <w:t>:</w:t>
+      </w:r>
+    </w:p>
+    <w:p>
+      <w:pPr>
+        <w:numPr>
+          <w:ilvl w:val="0"/>
+          <w:numId w:val="14"/>
+        </w:numPr>
+        <w:jc w:val="both"/>
+        <w:rPr>
+          <w:sz w:val="32"/>
+          <w:szCs w:val="32"/>
+          <w:lang w:val="en-ID"/>
+        </w:rPr>
+      </w:pPr>
+      <w:r>
+        <w:rPr>
+          <w:b/>
+          <w:bCs/>
+          <w:sz w:val="32"/>
+          <w:szCs w:val="32"/>
+          <w:lang w:val="en-ID"/>
+        </w:rPr>
+        <w:t xml:space="preserve">Hemat </w:t>
+      </w:r>
+      <w:r>
+        <w:rPr>
+          <w:b/>
+          <w:bCs/>
+          <w:sz w:val="32"/>
+          <w:szCs w:val="32"/>
+          <w:lang w:val="en-ID"/>
+        </w:rPr>
+        <w:t>biaya</w:t>
+      </w:r>
+      <w:r>
+        <w:rPr>
+          <w:sz w:val="32"/>
+          <w:szCs w:val="32"/>
+          <w:lang w:val="en-ID"/>
+        </w:rPr>
+        <w:t>: Mengurangi penggunaan pelet hingga 30-40%.</w:t>
+      </w:r>
+    </w:p>
+    <w:p>
+      <w:pPr>
+        <w:numPr>
+          <w:ilvl w:val="0"/>
+          <w:numId w:val="14"/>
+        </w:numPr>
+        <w:jc w:val="both"/>
+        <w:rPr>
+          <w:sz w:val="32"/>
+          <w:szCs w:val="32"/>
+          <w:lang w:val="en-ID"/>
+        </w:rPr>
+      </w:pPr>
+      <w:r>
+        <w:rPr>
+          <w:b/>
+          <w:bCs/>
+          <w:sz w:val="32"/>
+          <w:szCs w:val="32"/>
+          <w:lang w:val="en-ID"/>
+        </w:rPr>
+        <w:t xml:space="preserve">Nutrisi </w:t>
+      </w:r>
+      <w:r>
+        <w:rPr>
+          <w:b/>
+          <w:bCs/>
+          <w:sz w:val="32"/>
+          <w:szCs w:val="32"/>
+          <w:lang w:val="en-ID"/>
+        </w:rPr>
+        <w:t>lengkap</w:t>
+      </w:r>
+      <w:r>
+        <w:rPr>
+          <w:sz w:val="32"/>
+          <w:szCs w:val="32"/>
+          <w:lang w:val="en-ID"/>
+        </w:rPr>
+        <w:t>: Kombinasi maggot dan pakan lain mencukupi kebutuhan protein, lemak, dan karbohidrat.</w:t>
+      </w:r>
+    </w:p>
+    <w:p>
+      <w:pPr>
+        <w:numPr>
+          <w:ilvl w:val="0"/>
+          <w:numId w:val="14"/>
+        </w:numPr>
+        <w:jc w:val="both"/>
+        <w:rPr>
+          <w:sz w:val="32"/>
+          <w:szCs w:val="32"/>
+          <w:lang w:val="en-ID"/>
+        </w:rPr>
+      </w:pPr>
+      <w:r>
+        <w:rPr>
+          <w:b/>
+          <w:bCs/>
+          <w:sz w:val="32"/>
+          <w:szCs w:val="32"/>
+          <w:lang w:val="en-ID"/>
+        </w:rPr>
+        <w:t xml:space="preserve">Pertumbuhan </w:t>
+      </w:r>
+      <w:r>
+        <w:rPr>
+          <w:b/>
+          <w:bCs/>
+          <w:sz w:val="32"/>
+          <w:szCs w:val="32"/>
+          <w:lang w:val="en-ID"/>
+        </w:rPr>
+        <w:t>lebih cepat</w:t>
+      </w:r>
+      <w:r>
+        <w:rPr>
+          <w:sz w:val="32"/>
+          <w:szCs w:val="32"/>
+          <w:lang w:val="en-ID"/>
+        </w:rPr>
+        <w:t>: Kandungan protein tinggi pada maggot mendukung pembesaran ikan secara optimal.</w:t>
+      </w:r>
+    </w:p>
+    <w:p>
+      <w:pPr>
+        <w:ind w:left="360"/>
+        <w:jc w:val="both"/>
+        <w:rPr>
+          <w:sz w:val="32"/>
+          <w:szCs w:val="32"/>
+          <w:lang w:val="en-ID"/>
+        </w:rPr>
+      </w:pPr>
+      <w:r>
+        <w:rPr>
+          <w:sz w:val="32"/>
+          <w:szCs w:val="32"/>
+          <w:lang w:val="en-ID"/>
+        </w:rPr>
+        <w:t>Pendekatan ini cocok untuk petani di pedesaan yang ingin memanfaatkan sumber daya lokal dan tetap mempertahankan kualitas pakan ikan.</w:t>
+      </w:r>
+    </w:p>
+    <w:p>
+      <w:pPr>
+        <w:ind w:left="360"/>
+        <w:jc w:val="both"/>
+        <w:rPr>
+          <w:sz w:val="32"/>
+          <w:szCs w:val="32"/>
+        </w:rPr>
+      </w:pPr>
+    </w:p>
+    <w:p>
+      <w:pPr>
+        <w:ind w:left="360"/>
+        <w:jc w:val="both"/>
+        <w:rPr>
+          <w:sz w:val="32"/>
+          <w:szCs w:val="32"/>
+          <w:lang w:val="en-ID"/>
+        </w:rPr>
+      </w:pPr>
+      <w:r>
+        <w:rPr>
+          <w:b/>
+          <w:bCs/>
+          <w:sz w:val="32"/>
+          <w:szCs w:val="32"/>
+          <w:lang w:val="en-ID"/>
+        </w:rPr>
+        <w:t>Dalam konteks budidaya ikan,</w:t>
+      </w:r>
+      <w:r>
+        <w:rPr>
+          <w:sz w:val="32"/>
+          <w:szCs w:val="32"/>
+          <w:lang w:val="en-ID"/>
+        </w:rPr>
+        <w:t xml:space="preserve"> berat 100 kg biasanya merujuk pada </w:t>
+      </w:r>
+      <w:r>
+        <w:rPr>
+          <w:b/>
+          <w:bCs/>
+          <w:sz w:val="32"/>
+          <w:szCs w:val="32"/>
+          <w:lang w:val="en-ID"/>
+        </w:rPr>
+        <w:t>berat total ikan tanpa menghitung air, wadah, atau benda lainnya</w:t>
+      </w:r>
+      <w:r>
+        <w:rPr>
+          <w:sz w:val="32"/>
+          <w:szCs w:val="32"/>
+          <w:lang w:val="en-ID"/>
+        </w:rPr>
+        <w:t>. Pengukuran ini dilakukan dengan cara menimbang ikan secara langsung. Proses mendapatkan berat ini dilakukan dengan beberapa metode, tergantung situasi:</w:t>
+      </w:r>
+    </w:p>
+    <w:p>
+      <w:pPr>
+        <w:numPr>
+          <w:ilvl w:val="0"/>
+          <w:numId w:val="10"/>
+        </w:numPr>
+        <w:jc w:val="both"/>
+        <w:rPr>
+          <w:sz w:val="32"/>
+          <w:szCs w:val="32"/>
+          <w:lang w:val="en-ID"/>
+        </w:rPr>
+      </w:pPr>
+      <w:r>
+        <w:rPr>
+          <w:sz w:val="32"/>
+          <w:szCs w:val="32"/>
+          <w:lang w:val="en-ID"/>
+        </w:rPr>
+        <w:lastRenderedPageBreak/>
+        <w:t>Penimbangan Langsung (Tanpa Air)</w:t>
+      </w:r>
+    </w:p>
+    <w:p>
+      <w:pPr>
+        <w:numPr>
+          <w:ilvl w:val="1"/>
+          <w:numId w:val="10"/>
+        </w:numPr>
+        <w:tabs>
+          <w:tab w:val="num" w:pos="1440"/>
+        </w:tabs>
+        <w:jc w:val="both"/>
+        <w:rPr>
+          <w:sz w:val="32"/>
+          <w:szCs w:val="32"/>
+          <w:lang w:val="en-ID"/>
+        </w:rPr>
+      </w:pPr>
+      <w:r>
+        <w:rPr>
+          <w:sz w:val="32"/>
+          <w:szCs w:val="32"/>
+          <w:lang w:val="en-ID"/>
+        </w:rPr>
+        <w:t>Ikan dipindahkan dari kolam menggunakan jaring, kemudian ditimbang menggunakan timbangan besar yang dirancang untuk benda hidup.</w:t>
+      </w:r>
+    </w:p>
+    <w:p>
+      <w:pPr>
+        <w:numPr>
+          <w:ilvl w:val="1"/>
+          <w:numId w:val="10"/>
+        </w:numPr>
+        <w:tabs>
+          <w:tab w:val="num" w:pos="1440"/>
+        </w:tabs>
+        <w:jc w:val="both"/>
+        <w:rPr>
+          <w:sz w:val="32"/>
+          <w:szCs w:val="32"/>
+          <w:lang w:val="en-ID"/>
+        </w:rPr>
+      </w:pPr>
+      <w:r>
+        <w:rPr>
+          <w:sz w:val="32"/>
+          <w:szCs w:val="32"/>
+          <w:lang w:val="en-ID"/>
+        </w:rPr>
+        <w:t>Biasanya ini dilakukan untuk ikan besar atau dalam jumlah kecil.</w:t>
+      </w:r>
+    </w:p>
+    <w:p>
+      <w:pPr>
+        <w:numPr>
+          <w:ilvl w:val="0"/>
+          <w:numId w:val="10"/>
+        </w:numPr>
+        <w:jc w:val="both"/>
+        <w:rPr>
+          <w:sz w:val="32"/>
+          <w:szCs w:val="32"/>
+          <w:lang w:val="en-ID"/>
+        </w:rPr>
+      </w:pPr>
+      <w:r>
+        <w:rPr>
+          <w:sz w:val="32"/>
+          <w:szCs w:val="32"/>
+          <w:lang w:val="en-ID"/>
+        </w:rPr>
+        <w:t>Penimbangan dalam wadah dengan air</w:t>
+      </w:r>
+    </w:p>
+    <w:p>
+      <w:pPr>
+        <w:numPr>
+          <w:ilvl w:val="1"/>
+          <w:numId w:val="10"/>
+        </w:numPr>
+        <w:tabs>
+          <w:tab w:val="num" w:pos="1440"/>
+        </w:tabs>
+        <w:jc w:val="both"/>
+        <w:rPr>
+          <w:sz w:val="32"/>
+          <w:szCs w:val="32"/>
+          <w:lang w:val="en-ID"/>
+        </w:rPr>
+      </w:pPr>
+      <w:r>
+        <w:rPr>
+          <w:sz w:val="32"/>
+          <w:szCs w:val="32"/>
+          <w:lang w:val="en-ID"/>
+        </w:rPr>
+        <w:t>Ikan dimasukkan ke dalam ember atau kantong plastik berisi air untuk menjaga ikan tetap hidup selama proses.</w:t>
+      </w:r>
+    </w:p>
+    <w:p>
+      <w:pPr>
+        <w:numPr>
+          <w:ilvl w:val="1"/>
+          <w:numId w:val="10"/>
+        </w:numPr>
+        <w:tabs>
+          <w:tab w:val="num" w:pos="1440"/>
+        </w:tabs>
+        <w:jc w:val="both"/>
+        <w:rPr>
+          <w:sz w:val="32"/>
+          <w:szCs w:val="32"/>
+          <w:lang w:val="en-ID"/>
+        </w:rPr>
+      </w:pPr>
+      <w:r>
+        <w:rPr>
+          <w:sz w:val="32"/>
+          <w:szCs w:val="32"/>
+          <w:lang w:val="en-ID"/>
+        </w:rPr>
+        <w:t>Berat bersih ikan dihitung dengan mengurangi berat air dan wadah dari total berat.</w:t>
+      </w:r>
+    </w:p>
+    <w:p>
+      <w:pPr>
+        <w:numPr>
+          <w:ilvl w:val="1"/>
+          <w:numId w:val="10"/>
+        </w:numPr>
+        <w:tabs>
+          <w:tab w:val="num" w:pos="1440"/>
+        </w:tabs>
+        <w:jc w:val="both"/>
+        <w:rPr>
+          <w:sz w:val="32"/>
+          <w:szCs w:val="32"/>
+          <w:lang w:val="en-ID"/>
+        </w:rPr>
+      </w:pPr>
+      <w:r>
+        <w:rPr>
+          <w:sz w:val="32"/>
+          <w:szCs w:val="32"/>
+          <w:lang w:val="en-ID"/>
+        </w:rPr>
+        <w:t>Misalnya:</w:t>
+      </w:r>
+    </w:p>
+    <w:p>
+      <w:pPr>
+        <w:numPr>
+          <w:ilvl w:val="2"/>
+          <w:numId w:val="10"/>
+        </w:numPr>
+        <w:jc w:val="both"/>
+        <w:rPr>
+          <w:sz w:val="32"/>
+          <w:szCs w:val="32"/>
+          <w:lang w:val="en-ID"/>
+        </w:rPr>
+      </w:pPr>
+      <w:r>
+        <w:rPr>
+          <w:sz w:val="32"/>
+          <w:szCs w:val="32"/>
+          <w:lang w:val="en-ID"/>
+        </w:rPr>
+        <w:t>Total berat (ikan + air + ember): 120 kg</w:t>
+      </w:r>
+    </w:p>
+    <w:p>
+      <w:pPr>
+        <w:numPr>
+          <w:ilvl w:val="2"/>
+          <w:numId w:val="10"/>
+        </w:numPr>
+        <w:jc w:val="both"/>
+        <w:rPr>
+          <w:sz w:val="32"/>
+          <w:szCs w:val="32"/>
+          <w:lang w:val="en-ID"/>
+        </w:rPr>
+      </w:pPr>
+      <w:r>
+        <w:rPr>
+          <w:sz w:val="32"/>
+          <w:szCs w:val="32"/>
+          <w:lang w:val="en-ID"/>
+        </w:rPr>
+        <w:t>Berat air dan ember: 20 kg</w:t>
+      </w:r>
+    </w:p>
+    <w:p>
+      <w:pPr>
+        <w:numPr>
+          <w:ilvl w:val="2"/>
+          <w:numId w:val="10"/>
+        </w:numPr>
+        <w:jc w:val="both"/>
+        <w:rPr>
+          <w:sz w:val="32"/>
+          <w:szCs w:val="32"/>
+          <w:lang w:val="en-ID"/>
+        </w:rPr>
+      </w:pPr>
+      <w:r>
+        <w:rPr>
+          <w:sz w:val="32"/>
+          <w:szCs w:val="32"/>
+          <w:lang w:val="en-ID"/>
+        </w:rPr>
+        <w:t>Berat ikan murni: 100 kg.</w:t>
+      </w:r>
+    </w:p>
+    <w:p>
+      <w:pPr>
+        <w:numPr>
+          <w:ilvl w:val="0"/>
+          <w:numId w:val="10"/>
+        </w:numPr>
+        <w:jc w:val="both"/>
+        <w:rPr>
+          <w:sz w:val="32"/>
+          <w:szCs w:val="32"/>
+          <w:lang w:val="en-ID"/>
+        </w:rPr>
+      </w:pPr>
+      <w:r>
+        <w:rPr>
+          <w:sz w:val="32"/>
+          <w:szCs w:val="32"/>
+          <w:lang w:val="en-ID"/>
+        </w:rPr>
+        <w:t>Estimasi berat ikan dari sampling</w:t>
+      </w:r>
+    </w:p>
+    <w:p>
+      <w:pPr>
+        <w:numPr>
+          <w:ilvl w:val="1"/>
+          <w:numId w:val="10"/>
+        </w:numPr>
+        <w:tabs>
+          <w:tab w:val="num" w:pos="1440"/>
+        </w:tabs>
+        <w:jc w:val="both"/>
+        <w:rPr>
+          <w:sz w:val="32"/>
+          <w:szCs w:val="32"/>
+          <w:lang w:val="en-ID"/>
+        </w:rPr>
+      </w:pPr>
+      <w:r>
+        <w:rPr>
+          <w:sz w:val="32"/>
+          <w:szCs w:val="32"/>
+          <w:lang w:val="en-ID"/>
+        </w:rPr>
+        <w:t>Untuk kolam besar dengan ribuan ikan, penimbangan langsung semua ikan sulit dilakukan.</w:t>
+      </w:r>
+    </w:p>
+    <w:p>
+      <w:pPr>
+        <w:numPr>
+          <w:ilvl w:val="1"/>
+          <w:numId w:val="10"/>
+        </w:numPr>
+        <w:tabs>
+          <w:tab w:val="num" w:pos="1440"/>
+        </w:tabs>
+        <w:jc w:val="both"/>
+        <w:rPr>
+          <w:sz w:val="32"/>
+          <w:szCs w:val="32"/>
+          <w:lang w:val="en-ID"/>
+        </w:rPr>
+      </w:pPr>
+      <w:r>
+        <w:rPr>
+          <w:sz w:val="32"/>
+          <w:szCs w:val="32"/>
+          <w:lang w:val="en-ID"/>
+        </w:rPr>
+        <w:t>Sebagai gantinya, diambil sampel ikan, misalnya 10 ekor, dihitung berat rata-rata per ekor, kemudian dikalikan dengan total jumlah ikan.</w:t>
+      </w:r>
+    </w:p>
+    <w:p>
+      <w:pPr>
+        <w:numPr>
+          <w:ilvl w:val="1"/>
+          <w:numId w:val="10"/>
+        </w:numPr>
+        <w:tabs>
+          <w:tab w:val="num" w:pos="1440"/>
+        </w:tabs>
+        <w:jc w:val="both"/>
+        <w:rPr>
+          <w:sz w:val="32"/>
+          <w:szCs w:val="32"/>
+          <w:lang w:val="en-ID"/>
+        </w:rPr>
+      </w:pPr>
+      <w:r>
+        <w:rPr>
+          <w:sz w:val="32"/>
+          <w:szCs w:val="32"/>
+          <w:lang w:val="en-ID"/>
+        </w:rPr>
+        <w:t>Misalnya:</w:t>
+      </w:r>
+    </w:p>
+    <w:p>
+      <w:pPr>
+        <w:numPr>
+          <w:ilvl w:val="2"/>
+          <w:numId w:val="10"/>
+        </w:numPr>
+        <w:jc w:val="both"/>
+        <w:rPr>
+          <w:sz w:val="32"/>
+          <w:szCs w:val="32"/>
+          <w:lang w:val="en-ID"/>
+        </w:rPr>
+      </w:pPr>
+      <w:r>
+        <w:rPr>
+          <w:sz w:val="32"/>
+          <w:szCs w:val="32"/>
+          <w:lang w:val="en-ID"/>
+        </w:rPr>
+        <w:t>Berat rata-rata ikan: 1 kg</w:t>
+      </w:r>
+    </w:p>
+    <w:p>
+      <w:pPr>
+        <w:numPr>
+          <w:ilvl w:val="2"/>
+          <w:numId w:val="10"/>
+        </w:numPr>
+        <w:jc w:val="both"/>
+        <w:rPr>
+          <w:sz w:val="32"/>
+          <w:szCs w:val="32"/>
+          <w:lang w:val="en-ID"/>
+        </w:rPr>
+      </w:pPr>
+      <w:r>
+        <w:rPr>
+          <w:sz w:val="32"/>
+          <w:szCs w:val="32"/>
+          <w:lang w:val="en-ID"/>
+        </w:rPr>
+        <w:t>Total ikan: 100 ekor</w:t>
+      </w:r>
+    </w:p>
+    <w:p>
+      <w:pPr>
+        <w:numPr>
+          <w:ilvl w:val="2"/>
+          <w:numId w:val="10"/>
+        </w:numPr>
+        <w:jc w:val="both"/>
+        <w:rPr>
+          <w:sz w:val="32"/>
+          <w:szCs w:val="32"/>
+          <w:lang w:val="en-ID"/>
+        </w:rPr>
+      </w:pPr>
+      <w:r>
+        <w:rPr>
+          <w:sz w:val="32"/>
+          <w:szCs w:val="32"/>
+          <w:lang w:val="en-ID"/>
+        </w:rPr>
+        <w:t>Berat total: 100 kg.</w:t>
+      </w:r>
+    </w:p>
+    <w:p>
+      <w:pPr>
+        <w:ind w:left="360"/>
+        <w:jc w:val="both"/>
+        <w:rPr>
+          <w:b/>
+          <w:bCs/>
+          <w:sz w:val="32"/>
+          <w:szCs w:val="32"/>
+          <w:lang w:val="en-ID"/>
+        </w:rPr>
+      </w:pPr>
+      <w:r>
+        <w:rPr>
+          <w:b/>
+          <w:bCs/>
+          <w:sz w:val="32"/>
+          <w:szCs w:val="32"/>
+          <w:lang w:val="en-ID"/>
+        </w:rPr>
+        <w:lastRenderedPageBreak/>
+        <w:t>Catatan Praktis</w:t>
+      </w:r>
+      <w:r>
+        <w:rPr>
+          <w:b/>
+          <w:bCs/>
+          <w:sz w:val="32"/>
+          <w:szCs w:val="32"/>
+          <w:lang w:val="en-ID"/>
+        </w:rPr>
+        <w:t>:</w:t>
+      </w:r>
+    </w:p>
+    <w:p>
+      <w:pPr>
+        <w:numPr>
+          <w:ilvl w:val="0"/>
+          <w:numId w:val="11"/>
+        </w:numPr>
+        <w:jc w:val="both"/>
+        <w:rPr>
+          <w:sz w:val="32"/>
+          <w:szCs w:val="32"/>
+          <w:lang w:val="en-ID"/>
+        </w:rPr>
+      </w:pPr>
+      <w:r>
+        <w:rPr>
+          <w:b/>
+          <w:bCs/>
+          <w:sz w:val="32"/>
+          <w:szCs w:val="32"/>
+          <w:lang w:val="en-ID"/>
+        </w:rPr>
+        <w:t>Kolam atau kantong plastik yang penuh air</w:t>
+      </w:r>
+      <w:r>
+        <w:rPr>
+          <w:sz w:val="32"/>
+          <w:szCs w:val="32"/>
+          <w:lang w:val="en-ID"/>
+        </w:rPr>
+        <w:t xml:space="preserve"> biasanya digunakan untuk transportasi, tetapi berat airnya tidak dihitung dalam kebutuhan pakan.</w:t>
+      </w:r>
+    </w:p>
+    <w:p>
+      <w:pPr>
+        <w:numPr>
+          <w:ilvl w:val="0"/>
+          <w:numId w:val="11"/>
+        </w:numPr>
+        <w:jc w:val="both"/>
+        <w:rPr>
+          <w:sz w:val="32"/>
+          <w:szCs w:val="32"/>
+          <w:lang w:val="en-ID"/>
+        </w:rPr>
+      </w:pPr>
+      <w:r>
+        <w:rPr>
+          <w:sz w:val="32"/>
+          <w:szCs w:val="32"/>
+          <w:lang w:val="en-ID"/>
+        </w:rPr>
+        <w:t>Jika ikan dalam kondisi basah atau baru diangkat dari kolam, beratnya mencakup air yang melekat pada tubuh, tetapi pengaruhnya biasanya kecil.</w:t>
+      </w:r>
+    </w:p>
+    <w:p>
+      <w:pPr>
+        <w:ind w:left="360"/>
+        <w:jc w:val="both"/>
+        <w:rPr>
+          <w:sz w:val="32"/>
+          <w:szCs w:val="32"/>
+          <w:lang w:val="en-ID"/>
+        </w:rPr>
+      </w:pPr>
+      <w:r>
+        <w:rPr>
+          <w:sz w:val="32"/>
+          <w:szCs w:val="32"/>
+          <w:lang w:val="en-ID"/>
+        </w:rPr>
+        <w:t>Metode yang digunakan tergantung tujuan, apakah untuk penjualan, perhitungan pakan, atau transportasi.</w:t>
+      </w:r>
+    </w:p>
+    <w:p>
+      <w:pPr>
+        <w:ind w:left="360"/>
+        <w:jc w:val="both"/>
+        <w:rPr>
+          <w:sz w:val="32"/>
+          <w:szCs w:val="32"/>
+          <w:lang w:val="en-ID"/>
+        </w:rPr>
+      </w:pPr>
+    </w:p>
+    <w:p>
+      <w:pPr>
+        <w:jc w:val="both"/>
+        <w:rPr>
+          <w:sz w:val="32"/>
+          <w:szCs w:val="32"/>
+          <w:lang w:val="en-ID"/>
+        </w:rPr>
+      </w:pPr>
+    </w:p>
+    <w:p>
+      <w:pPr>
         <w:jc w:val="both"/>
       </w:pPr>
     </w:p>
@@ -674,10 +3809,236 @@
 <file path=word/numbering.xml><?xml version="1.0" encoding="utf-8"?>
 <w:numbering xmlns:wpc="http://schemas.microsoft.com/office/word/2010/wordprocessingCanvas" xmlns:cx="http://schemas.microsoft.com/office/drawing/2014/chartex" xmlns:cx1="http://schemas.microsoft.com/office/drawing/2015/9/8/chartex" xmlns:cx2="http://schemas.microsoft.com/office/drawing/2015/10/21/chartex" xmlns:cx3="http://schemas.microsoft.com/office/drawing/2016/5/9/chartex" xmlns:cx4="http://schemas.microsoft.com/office/drawing/2016/5/10/chartex" xmlns:cx5="http://schemas.microsoft.com/office/drawing/2016/5/11/chartex" xmlns:cx6="http://schemas.microsoft.com/office/drawing/2016/5/12/chartex" xmlns:cx7="http://schemas.microsoft.com/office/drawing/2016/5/13/chartex" xmlns:cx8="http://schemas.microsoft.com/office/drawing/2016/5/14/chartex" xmlns:mc="http://schemas.openxmlformats.org/markup-compatibility/2006" xmlns:aink="http://schemas.microsoft.com/office/drawing/2016/ink" xmlns:am3d="http://schemas.microsoft.com/office/drawing/2017/model3d" xmlns:o="urn:schemas-microsoft-com:office:office" xmlns:oel="http://schemas.microsoft.com/office/2019/extlst" xmlns:r="http://schemas.openxmlformats.org/officeDocument/2006/relationships" xmlns:m="http://schemas.openxmlformats.org/officeDocument/2006/math" xmlns:v="urn:schemas-microsoft-com:vml" xmlns:wp14="http://schemas.microsoft.com/office/word/2010/wordprocessingDrawing" xmlns:wp="http://schemas.openxmlformats.org/drawingml/2006/wordprocessingDrawing" xmlns:w10="urn:schemas-microsoft-com:office:word" xmlns:w="http://schemas.openxmlformats.org/wordprocessingml/2006/main" xmlns:w14="http://schemas.microsoft.com/office/word/2010/wordml" xmlns:w15="http://schemas.microsoft.com/office/word/2012/wordml" xmlns:w16cex="http://schemas.microsoft.com/office/word/2018/wordml/cex" xmlns:w16cid="http://schemas.microsoft.com/office/word/2016/wordml/cid" xmlns:w16="http://schemas.microsoft.com/office/word/2018/wordml" xmlns:w16du="http://schemas.microsoft.com/office/word/2023/wordml/word16du" xmlns:w16sdtdh="http://schemas.microsoft.com/office/word/2020/wordml/sdtdatahash" xmlns:w16se="http://schemas.microsoft.com/office/word/2015/wordml/symex" xmlns:wpg="http://schemas.microsoft.com/office/word/2010/wordprocessingGroup" xmlns:wpi="http://schemas.microsoft.com/office/word/2010/wordprocessingInk" xmlns:wne="http://schemas.microsoft.com/office/word/2006/wordml" xmlns:wps="http://schemas.microsoft.com/office/word/2010/wordprocessingShape" mc:Ignorable="w14 w15 w16se w16cid w16 w16cex w16sdtdh w16du wp14">
   <w:abstractNum w:abstractNumId="0" w15:restartNumberingAfterBreak="0">
+    <w:nsid w:val="18761A9F"/>
+    <w:multiLevelType w:val="multilevel"/>
+    <w:tmpl w:val="77684586"/>
+    <w:lvl w:ilvl="0">
+      <w:start w:val="1"/>
+      <w:numFmt w:val="lowerLetter"/>
+      <w:lvlText w:val="%1)"/>
+      <w:lvlJc w:val="left"/>
+      <w:pPr>
+        <w:tabs>
+          <w:tab w:val="num" w:pos="720"/>
+        </w:tabs>
+        <w:ind w:left="720" w:hanging="360"/>
+      </w:pPr>
+    </w:lvl>
+    <w:lvl w:ilvl="1">
+      <w:start w:val="1"/>
+      <w:numFmt w:val="bullet"/>
+      <w:lvlText w:val=""/>
+      <w:lvlJc w:val="left"/>
+      <w:pPr>
+        <w:ind w:left="1440" w:hanging="360"/>
+      </w:pPr>
+      <w:rPr>
+        <w:rFonts w:ascii="Symbol" w:hAnsi="Symbol" w:hint="default"/>
+      </w:rPr>
+    </w:lvl>
+    <w:lvl w:ilvl="2" w:tentative="1">
+      <w:start w:val="1"/>
+      <w:numFmt w:val="decimal"/>
+      <w:lvlText w:val="%3."/>
+      <w:lvlJc w:val="left"/>
+      <w:pPr>
+        <w:tabs>
+          <w:tab w:val="num" w:pos="2160"/>
+        </w:tabs>
+        <w:ind w:left="2160" w:hanging="360"/>
+      </w:pPr>
+    </w:lvl>
+    <w:lvl w:ilvl="3" w:tentative="1">
+      <w:start w:val="1"/>
+      <w:numFmt w:val="decimal"/>
+      <w:lvlText w:val="%4."/>
+      <w:lvlJc w:val="left"/>
+      <w:pPr>
+        <w:tabs>
+          <w:tab w:val="num" w:pos="2880"/>
+        </w:tabs>
+        <w:ind w:left="2880" w:hanging="360"/>
+      </w:pPr>
+    </w:lvl>
+    <w:lvl w:ilvl="4" w:tentative="1">
+      <w:start w:val="1"/>
+      <w:numFmt w:val="decimal"/>
+      <w:lvlText w:val="%5."/>
+      <w:lvlJc w:val="left"/>
+      <w:pPr>
+        <w:tabs>
+          <w:tab w:val="num" w:pos="3600"/>
+        </w:tabs>
+        <w:ind w:left="3600" w:hanging="360"/>
+      </w:pPr>
+    </w:lvl>
+    <w:lvl w:ilvl="5" w:tentative="1">
+      <w:start w:val="1"/>
+      <w:numFmt w:val="decimal"/>
+      <w:lvlText w:val="%6."/>
+      <w:lvlJc w:val="left"/>
+      <w:pPr>
+        <w:tabs>
+          <w:tab w:val="num" w:pos="4320"/>
+        </w:tabs>
+        <w:ind w:left="4320" w:hanging="360"/>
+      </w:pPr>
+    </w:lvl>
+    <w:lvl w:ilvl="6" w:tentative="1">
+      <w:start w:val="1"/>
+      <w:numFmt w:val="decimal"/>
+      <w:lvlText w:val="%7."/>
+      <w:lvlJc w:val="left"/>
+      <w:pPr>
+        <w:tabs>
+          <w:tab w:val="num" w:pos="5040"/>
+        </w:tabs>
+        <w:ind w:left="5040" w:hanging="360"/>
+      </w:pPr>
+    </w:lvl>
+    <w:lvl w:ilvl="7" w:tentative="1">
+      <w:start w:val="1"/>
+      <w:numFmt w:val="decimal"/>
+      <w:lvlText w:val="%8."/>
+      <w:lvlJc w:val="left"/>
+      <w:pPr>
+        <w:tabs>
+          <w:tab w:val="num" w:pos="5760"/>
+        </w:tabs>
+        <w:ind w:left="5760" w:hanging="360"/>
+      </w:pPr>
+    </w:lvl>
+    <w:lvl w:ilvl="8" w:tentative="1">
+      <w:start w:val="1"/>
+      <w:numFmt w:val="decimal"/>
+      <w:lvlText w:val="%9."/>
+      <w:lvlJc w:val="left"/>
+      <w:pPr>
+        <w:tabs>
+          <w:tab w:val="num" w:pos="6480"/>
+        </w:tabs>
+        <w:ind w:left="6480" w:hanging="360"/>
+      </w:pPr>
+    </w:lvl>
+  </w:abstractNum>
+  <w:abstractNum w:abstractNumId="1" w15:restartNumberingAfterBreak="0">
+    <w:nsid w:val="18A06170"/>
+    <w:multiLevelType w:val="multilevel"/>
+    <w:tmpl w:val="CC00B56C"/>
+    <w:lvl w:ilvl="0">
+      <w:start w:val="1"/>
+      <w:numFmt w:val="lowerLetter"/>
+      <w:lvlText w:val="%1)"/>
+      <w:lvlJc w:val="left"/>
+      <w:pPr>
+        <w:tabs>
+          <w:tab w:val="num" w:pos="720"/>
+        </w:tabs>
+        <w:ind w:left="720" w:hanging="360"/>
+      </w:pPr>
+    </w:lvl>
+    <w:lvl w:ilvl="1">
+      <w:start w:val="1"/>
+      <w:numFmt w:val="bullet"/>
+      <w:lvlText w:val=""/>
+      <w:lvlJc w:val="left"/>
+      <w:pPr>
+        <w:ind w:left="1440" w:hanging="360"/>
+      </w:pPr>
+      <w:rPr>
+        <w:rFonts w:ascii="Symbol" w:hAnsi="Symbol" w:hint="default"/>
+      </w:rPr>
+    </w:lvl>
+    <w:lvl w:ilvl="2" w:tentative="1">
+      <w:start w:val="1"/>
+      <w:numFmt w:val="decimal"/>
+      <w:lvlText w:val="%3."/>
+      <w:lvlJc w:val="left"/>
+      <w:pPr>
+        <w:tabs>
+          <w:tab w:val="num" w:pos="2160"/>
+        </w:tabs>
+        <w:ind w:left="2160" w:hanging="360"/>
+      </w:pPr>
+    </w:lvl>
+    <w:lvl w:ilvl="3" w:tentative="1">
+      <w:start w:val="1"/>
+      <w:numFmt w:val="decimal"/>
+      <w:lvlText w:val="%4."/>
+      <w:lvlJc w:val="left"/>
+      <w:pPr>
+        <w:tabs>
+          <w:tab w:val="num" w:pos="2880"/>
+        </w:tabs>
+        <w:ind w:left="2880" w:hanging="360"/>
+      </w:pPr>
+    </w:lvl>
+    <w:lvl w:ilvl="4" w:tentative="1">
+      <w:start w:val="1"/>
+      <w:numFmt w:val="decimal"/>
+      <w:lvlText w:val="%5."/>
+      <w:lvlJc w:val="left"/>
+      <w:pPr>
+        <w:tabs>
+          <w:tab w:val="num" w:pos="3600"/>
+        </w:tabs>
+        <w:ind w:left="3600" w:hanging="360"/>
+      </w:pPr>
+    </w:lvl>
+    <w:lvl w:ilvl="5" w:tentative="1">
+      <w:start w:val="1"/>
+      <w:numFmt w:val="decimal"/>
+      <w:lvlText w:val="%6."/>
+      <w:lvlJc w:val="left"/>
+      <w:pPr>
+        <w:tabs>
+          <w:tab w:val="num" w:pos="4320"/>
+        </w:tabs>
+        <w:ind w:left="4320" w:hanging="360"/>
+      </w:pPr>
+    </w:lvl>
+    <w:lvl w:ilvl="6" w:tentative="1">
+      <w:start w:val="1"/>
+      <w:numFmt w:val="decimal"/>
+      <w:lvlText w:val="%7."/>
+      <w:lvlJc w:val="left"/>
+      <w:pPr>
+        <w:tabs>
+          <w:tab w:val="num" w:pos="5040"/>
+        </w:tabs>
+        <w:ind w:left="5040" w:hanging="360"/>
+      </w:pPr>
+    </w:lvl>
+    <w:lvl w:ilvl="7" w:tentative="1">
+      <w:start w:val="1"/>
+      <w:numFmt w:val="decimal"/>
+      <w:lvlText w:val="%8."/>
+      <w:lvlJc w:val="left"/>
+      <w:pPr>
+        <w:tabs>
+          <w:tab w:val="num" w:pos="5760"/>
+        </w:tabs>
+        <w:ind w:left="5760" w:hanging="360"/>
+      </w:pPr>
+    </w:lvl>
+    <w:lvl w:ilvl="8" w:tentative="1">
+      <w:start w:val="1"/>
+      <w:numFmt w:val="decimal"/>
+      <w:lvlText w:val="%9."/>
+      <w:lvlJc w:val="left"/>
+      <w:pPr>
+        <w:tabs>
+          <w:tab w:val="num" w:pos="6480"/>
+        </w:tabs>
+        <w:ind w:left="6480" w:hanging="360"/>
+      </w:pPr>
+    </w:lvl>
+  </w:abstractNum>
+  <w:abstractNum w:abstractNumId="2" w15:restartNumberingAfterBreak="0">
     <w:nsid w:val="221B1495"/>
     <w:multiLevelType w:val="hybridMultilevel"/>
-    <w:tmpl w:val="8582755A"/>
-    <w:lvl w:ilvl="0" w:tplc="3809000F">
+    <w:tmpl w:val="77F0A000"/>
+    <w:lvl w:ilvl="0" w:tplc="9C005782">
       <w:start w:val="1"/>
       <w:numFmt w:val="decimal"/>
       <w:lvlText w:val="%1."/>
@@ -687,6 +4048,7 @@
       </w:pPr>
       <w:rPr>
         <w:rFonts w:hint="default"/>
+        <w:color w:val="auto"/>
       </w:rPr>
     </w:lvl>
     <w:lvl w:ilvl="1" w:tplc="38090019" w:tentative="1">
@@ -762,8 +4124,1407 @@
       </w:pPr>
     </w:lvl>
   </w:abstractNum>
+  <w:abstractNum w:abstractNumId="3" w15:restartNumberingAfterBreak="0">
+    <w:nsid w:val="23257B3A"/>
+    <w:multiLevelType w:val="multilevel"/>
+    <w:tmpl w:val="085E64F6"/>
+    <w:lvl w:ilvl="0">
+      <w:start w:val="1"/>
+      <w:numFmt w:val="lowerLetter"/>
+      <w:lvlText w:val="%1)"/>
+      <w:lvlJc w:val="left"/>
+      <w:pPr>
+        <w:tabs>
+          <w:tab w:val="num" w:pos="720"/>
+        </w:tabs>
+        <w:ind w:left="720" w:hanging="360"/>
+      </w:pPr>
+    </w:lvl>
+    <w:lvl w:ilvl="1">
+      <w:start w:val="1"/>
+      <w:numFmt w:val="bullet"/>
+      <w:lvlText w:val=""/>
+      <w:lvlJc w:val="left"/>
+      <w:pPr>
+        <w:ind w:left="1440" w:hanging="360"/>
+      </w:pPr>
+      <w:rPr>
+        <w:rFonts w:ascii="Symbol" w:hAnsi="Symbol" w:hint="default"/>
+      </w:rPr>
+    </w:lvl>
+    <w:lvl w:ilvl="2" w:tentative="1">
+      <w:start w:val="1"/>
+      <w:numFmt w:val="decimal"/>
+      <w:lvlText w:val="%3."/>
+      <w:lvlJc w:val="left"/>
+      <w:pPr>
+        <w:tabs>
+          <w:tab w:val="num" w:pos="2160"/>
+        </w:tabs>
+        <w:ind w:left="2160" w:hanging="360"/>
+      </w:pPr>
+    </w:lvl>
+    <w:lvl w:ilvl="3" w:tentative="1">
+      <w:start w:val="1"/>
+      <w:numFmt w:val="decimal"/>
+      <w:lvlText w:val="%4."/>
+      <w:lvlJc w:val="left"/>
+      <w:pPr>
+        <w:tabs>
+          <w:tab w:val="num" w:pos="2880"/>
+        </w:tabs>
+        <w:ind w:left="2880" w:hanging="360"/>
+      </w:pPr>
+    </w:lvl>
+    <w:lvl w:ilvl="4" w:tentative="1">
+      <w:start w:val="1"/>
+      <w:numFmt w:val="decimal"/>
+      <w:lvlText w:val="%5."/>
+      <w:lvlJc w:val="left"/>
+      <w:pPr>
+        <w:tabs>
+          <w:tab w:val="num" w:pos="3600"/>
+        </w:tabs>
+        <w:ind w:left="3600" w:hanging="360"/>
+      </w:pPr>
+    </w:lvl>
+    <w:lvl w:ilvl="5" w:tentative="1">
+      <w:start w:val="1"/>
+      <w:numFmt w:val="decimal"/>
+      <w:lvlText w:val="%6."/>
+      <w:lvlJc w:val="left"/>
+      <w:pPr>
+        <w:tabs>
+          <w:tab w:val="num" w:pos="4320"/>
+        </w:tabs>
+        <w:ind w:left="4320" w:hanging="360"/>
+      </w:pPr>
+    </w:lvl>
+    <w:lvl w:ilvl="6" w:tentative="1">
+      <w:start w:val="1"/>
+      <w:numFmt w:val="decimal"/>
+      <w:lvlText w:val="%7."/>
+      <w:lvlJc w:val="left"/>
+      <w:pPr>
+        <w:tabs>
+          <w:tab w:val="num" w:pos="5040"/>
+        </w:tabs>
+        <w:ind w:left="5040" w:hanging="360"/>
+      </w:pPr>
+    </w:lvl>
+    <w:lvl w:ilvl="7" w:tentative="1">
+      <w:start w:val="1"/>
+      <w:numFmt w:val="decimal"/>
+      <w:lvlText w:val="%8."/>
+      <w:lvlJc w:val="left"/>
+      <w:pPr>
+        <w:tabs>
+          <w:tab w:val="num" w:pos="5760"/>
+        </w:tabs>
+        <w:ind w:left="5760" w:hanging="360"/>
+      </w:pPr>
+    </w:lvl>
+    <w:lvl w:ilvl="8" w:tentative="1">
+      <w:start w:val="1"/>
+      <w:numFmt w:val="decimal"/>
+      <w:lvlText w:val="%9."/>
+      <w:lvlJc w:val="left"/>
+      <w:pPr>
+        <w:tabs>
+          <w:tab w:val="num" w:pos="6480"/>
+        </w:tabs>
+        <w:ind w:left="6480" w:hanging="360"/>
+      </w:pPr>
+    </w:lvl>
+  </w:abstractNum>
+  <w:abstractNum w:abstractNumId="4" w15:restartNumberingAfterBreak="0">
+    <w:nsid w:val="29584462"/>
+    <w:multiLevelType w:val="multilevel"/>
+    <w:tmpl w:val="618461EA"/>
+    <w:lvl w:ilvl="0">
+      <w:start w:val="1"/>
+      <w:numFmt w:val="lowerLetter"/>
+      <w:lvlText w:val="%1)"/>
+      <w:lvlJc w:val="left"/>
+      <w:pPr>
+        <w:tabs>
+          <w:tab w:val="num" w:pos="720"/>
+        </w:tabs>
+        <w:ind w:left="720" w:hanging="360"/>
+      </w:pPr>
+    </w:lvl>
+    <w:lvl w:ilvl="1">
+      <w:start w:val="1"/>
+      <w:numFmt w:val="bullet"/>
+      <w:lvlText w:val=""/>
+      <w:lvlJc w:val="left"/>
+      <w:pPr>
+        <w:ind w:left="1440" w:hanging="360"/>
+      </w:pPr>
+      <w:rPr>
+        <w:rFonts w:ascii="Symbol" w:hAnsi="Symbol" w:hint="default"/>
+      </w:rPr>
+    </w:lvl>
+    <w:lvl w:ilvl="2" w:tentative="1">
+      <w:start w:val="1"/>
+      <w:numFmt w:val="decimal"/>
+      <w:lvlText w:val="%3."/>
+      <w:lvlJc w:val="left"/>
+      <w:pPr>
+        <w:tabs>
+          <w:tab w:val="num" w:pos="2160"/>
+        </w:tabs>
+        <w:ind w:left="2160" w:hanging="360"/>
+      </w:pPr>
+    </w:lvl>
+    <w:lvl w:ilvl="3" w:tentative="1">
+      <w:start w:val="1"/>
+      <w:numFmt w:val="decimal"/>
+      <w:lvlText w:val="%4."/>
+      <w:lvlJc w:val="left"/>
+      <w:pPr>
+        <w:tabs>
+          <w:tab w:val="num" w:pos="2880"/>
+        </w:tabs>
+        <w:ind w:left="2880" w:hanging="360"/>
+      </w:pPr>
+    </w:lvl>
+    <w:lvl w:ilvl="4" w:tentative="1">
+      <w:start w:val="1"/>
+      <w:numFmt w:val="decimal"/>
+      <w:lvlText w:val="%5."/>
+      <w:lvlJc w:val="left"/>
+      <w:pPr>
+        <w:tabs>
+          <w:tab w:val="num" w:pos="3600"/>
+        </w:tabs>
+        <w:ind w:left="3600" w:hanging="360"/>
+      </w:pPr>
+    </w:lvl>
+    <w:lvl w:ilvl="5" w:tentative="1">
+      <w:start w:val="1"/>
+      <w:numFmt w:val="decimal"/>
+      <w:lvlText w:val="%6."/>
+      <w:lvlJc w:val="left"/>
+      <w:pPr>
+        <w:tabs>
+          <w:tab w:val="num" w:pos="4320"/>
+        </w:tabs>
+        <w:ind w:left="4320" w:hanging="360"/>
+      </w:pPr>
+    </w:lvl>
+    <w:lvl w:ilvl="6" w:tentative="1">
+      <w:start w:val="1"/>
+      <w:numFmt w:val="decimal"/>
+      <w:lvlText w:val="%7."/>
+      <w:lvlJc w:val="left"/>
+      <w:pPr>
+        <w:tabs>
+          <w:tab w:val="num" w:pos="5040"/>
+        </w:tabs>
+        <w:ind w:left="5040" w:hanging="360"/>
+      </w:pPr>
+    </w:lvl>
+    <w:lvl w:ilvl="7" w:tentative="1">
+      <w:start w:val="1"/>
+      <w:numFmt w:val="decimal"/>
+      <w:lvlText w:val="%8."/>
+      <w:lvlJc w:val="left"/>
+      <w:pPr>
+        <w:tabs>
+          <w:tab w:val="num" w:pos="5760"/>
+        </w:tabs>
+        <w:ind w:left="5760" w:hanging="360"/>
+      </w:pPr>
+    </w:lvl>
+    <w:lvl w:ilvl="8" w:tentative="1">
+      <w:start w:val="1"/>
+      <w:numFmt w:val="decimal"/>
+      <w:lvlText w:val="%9."/>
+      <w:lvlJc w:val="left"/>
+      <w:pPr>
+        <w:tabs>
+          <w:tab w:val="num" w:pos="6480"/>
+        </w:tabs>
+        <w:ind w:left="6480" w:hanging="360"/>
+      </w:pPr>
+    </w:lvl>
+  </w:abstractNum>
+  <w:abstractNum w:abstractNumId="5" w15:restartNumberingAfterBreak="0">
+    <w:nsid w:val="2F563897"/>
+    <w:multiLevelType w:val="multilevel"/>
+    <w:tmpl w:val="8586DB32"/>
+    <w:lvl w:ilvl="0">
+      <w:start w:val="1"/>
+      <w:numFmt w:val="lowerLetter"/>
+      <w:lvlText w:val="%1)"/>
+      <w:lvlJc w:val="left"/>
+      <w:pPr>
+        <w:tabs>
+          <w:tab w:val="num" w:pos="720"/>
+        </w:tabs>
+        <w:ind w:left="720" w:hanging="360"/>
+      </w:pPr>
+    </w:lvl>
+    <w:lvl w:ilvl="1">
+      <w:start w:val="1"/>
+      <w:numFmt w:val="bullet"/>
+      <w:lvlText w:val=""/>
+      <w:lvlJc w:val="left"/>
+      <w:pPr>
+        <w:ind w:left="1440" w:hanging="360"/>
+      </w:pPr>
+      <w:rPr>
+        <w:rFonts w:ascii="Symbol" w:hAnsi="Symbol" w:hint="default"/>
+      </w:rPr>
+    </w:lvl>
+    <w:lvl w:ilvl="2" w:tentative="1">
+      <w:start w:val="1"/>
+      <w:numFmt w:val="decimal"/>
+      <w:lvlText w:val="%3."/>
+      <w:lvlJc w:val="left"/>
+      <w:pPr>
+        <w:tabs>
+          <w:tab w:val="num" w:pos="2160"/>
+        </w:tabs>
+        <w:ind w:left="2160" w:hanging="360"/>
+      </w:pPr>
+    </w:lvl>
+    <w:lvl w:ilvl="3" w:tentative="1">
+      <w:start w:val="1"/>
+      <w:numFmt w:val="decimal"/>
+      <w:lvlText w:val="%4."/>
+      <w:lvlJc w:val="left"/>
+      <w:pPr>
+        <w:tabs>
+          <w:tab w:val="num" w:pos="2880"/>
+        </w:tabs>
+        <w:ind w:left="2880" w:hanging="360"/>
+      </w:pPr>
+    </w:lvl>
+    <w:lvl w:ilvl="4" w:tentative="1">
+      <w:start w:val="1"/>
+      <w:numFmt w:val="decimal"/>
+      <w:lvlText w:val="%5."/>
+      <w:lvlJc w:val="left"/>
+      <w:pPr>
+        <w:tabs>
+          <w:tab w:val="num" w:pos="3600"/>
+        </w:tabs>
+        <w:ind w:left="3600" w:hanging="360"/>
+      </w:pPr>
+    </w:lvl>
+    <w:lvl w:ilvl="5" w:tentative="1">
+      <w:start w:val="1"/>
+      <w:numFmt w:val="decimal"/>
+      <w:lvlText w:val="%6."/>
+      <w:lvlJc w:val="left"/>
+      <w:pPr>
+        <w:tabs>
+          <w:tab w:val="num" w:pos="4320"/>
+        </w:tabs>
+        <w:ind w:left="4320" w:hanging="360"/>
+      </w:pPr>
+    </w:lvl>
+    <w:lvl w:ilvl="6" w:tentative="1">
+      <w:start w:val="1"/>
+      <w:numFmt w:val="decimal"/>
+      <w:lvlText w:val="%7."/>
+      <w:lvlJc w:val="left"/>
+      <w:pPr>
+        <w:tabs>
+          <w:tab w:val="num" w:pos="5040"/>
+        </w:tabs>
+        <w:ind w:left="5040" w:hanging="360"/>
+      </w:pPr>
+    </w:lvl>
+    <w:lvl w:ilvl="7" w:tentative="1">
+      <w:start w:val="1"/>
+      <w:numFmt w:val="decimal"/>
+      <w:lvlText w:val="%8."/>
+      <w:lvlJc w:val="left"/>
+      <w:pPr>
+        <w:tabs>
+          <w:tab w:val="num" w:pos="5760"/>
+        </w:tabs>
+        <w:ind w:left="5760" w:hanging="360"/>
+      </w:pPr>
+    </w:lvl>
+    <w:lvl w:ilvl="8" w:tentative="1">
+      <w:start w:val="1"/>
+      <w:numFmt w:val="decimal"/>
+      <w:lvlText w:val="%9."/>
+      <w:lvlJc w:val="left"/>
+      <w:pPr>
+        <w:tabs>
+          <w:tab w:val="num" w:pos="6480"/>
+        </w:tabs>
+        <w:ind w:left="6480" w:hanging="360"/>
+      </w:pPr>
+    </w:lvl>
+  </w:abstractNum>
+  <w:abstractNum w:abstractNumId="6" w15:restartNumberingAfterBreak="0">
+    <w:nsid w:val="514336BC"/>
+    <w:multiLevelType w:val="multilevel"/>
+    <w:tmpl w:val="01882210"/>
+    <w:lvl w:ilvl="0">
+      <w:start w:val="1"/>
+      <w:numFmt w:val="bullet"/>
+      <w:lvlText w:val=""/>
+      <w:lvlJc w:val="left"/>
+      <w:pPr>
+        <w:tabs>
+          <w:tab w:val="num" w:pos="720"/>
+        </w:tabs>
+        <w:ind w:left="720" w:hanging="360"/>
+      </w:pPr>
+      <w:rPr>
+        <w:rFonts w:ascii="Symbol" w:hAnsi="Symbol" w:hint="default"/>
+        <w:sz w:val="20"/>
+      </w:rPr>
+    </w:lvl>
+    <w:lvl w:ilvl="1" w:tentative="1">
+      <w:start w:val="1"/>
+      <w:numFmt w:val="bullet"/>
+      <w:lvlText w:val="o"/>
+      <w:lvlJc w:val="left"/>
+      <w:pPr>
+        <w:tabs>
+          <w:tab w:val="num" w:pos="1440"/>
+        </w:tabs>
+        <w:ind w:left="1440" w:hanging="360"/>
+      </w:pPr>
+      <w:rPr>
+        <w:rFonts w:ascii="Courier New" w:hAnsi="Courier New" w:hint="default"/>
+        <w:sz w:val="20"/>
+      </w:rPr>
+    </w:lvl>
+    <w:lvl w:ilvl="2" w:tentative="1">
+      <w:start w:val="1"/>
+      <w:numFmt w:val="bullet"/>
+      <w:lvlText w:val=""/>
+      <w:lvlJc w:val="left"/>
+      <w:pPr>
+        <w:tabs>
+          <w:tab w:val="num" w:pos="2160"/>
+        </w:tabs>
+        <w:ind w:left="2160" w:hanging="360"/>
+      </w:pPr>
+      <w:rPr>
+        <w:rFonts w:ascii="Wingdings" w:hAnsi="Wingdings" w:hint="default"/>
+        <w:sz w:val="20"/>
+      </w:rPr>
+    </w:lvl>
+    <w:lvl w:ilvl="3" w:tentative="1">
+      <w:start w:val="1"/>
+      <w:numFmt w:val="bullet"/>
+      <w:lvlText w:val=""/>
+      <w:lvlJc w:val="left"/>
+      <w:pPr>
+        <w:tabs>
+          <w:tab w:val="num" w:pos="2880"/>
+        </w:tabs>
+        <w:ind w:left="2880" w:hanging="360"/>
+      </w:pPr>
+      <w:rPr>
+        <w:rFonts w:ascii="Wingdings" w:hAnsi="Wingdings" w:hint="default"/>
+        <w:sz w:val="20"/>
+      </w:rPr>
+    </w:lvl>
+    <w:lvl w:ilvl="4" w:tentative="1">
+      <w:start w:val="1"/>
+      <w:numFmt w:val="bullet"/>
+      <w:lvlText w:val=""/>
+      <w:lvlJc w:val="left"/>
+      <w:pPr>
+        <w:tabs>
+          <w:tab w:val="num" w:pos="3600"/>
+        </w:tabs>
+        <w:ind w:left="3600" w:hanging="360"/>
+      </w:pPr>
+      <w:rPr>
+        <w:rFonts w:ascii="Wingdings" w:hAnsi="Wingdings" w:hint="default"/>
+        <w:sz w:val="20"/>
+      </w:rPr>
+    </w:lvl>
+    <w:lvl w:ilvl="5" w:tentative="1">
+      <w:start w:val="1"/>
+      <w:numFmt w:val="bullet"/>
+      <w:lvlText w:val=""/>
+      <w:lvlJc w:val="left"/>
+      <w:pPr>
+        <w:tabs>
+          <w:tab w:val="num" w:pos="4320"/>
+        </w:tabs>
+        <w:ind w:left="4320" w:hanging="360"/>
+      </w:pPr>
+      <w:rPr>
+        <w:rFonts w:ascii="Wingdings" w:hAnsi="Wingdings" w:hint="default"/>
+        <w:sz w:val="20"/>
+      </w:rPr>
+    </w:lvl>
+    <w:lvl w:ilvl="6" w:tentative="1">
+      <w:start w:val="1"/>
+      <w:numFmt w:val="bullet"/>
+      <w:lvlText w:val=""/>
+      <w:lvlJc w:val="left"/>
+      <w:pPr>
+        <w:tabs>
+          <w:tab w:val="num" w:pos="5040"/>
+        </w:tabs>
+        <w:ind w:left="5040" w:hanging="360"/>
+      </w:pPr>
+      <w:rPr>
+        <w:rFonts w:ascii="Wingdings" w:hAnsi="Wingdings" w:hint="default"/>
+        <w:sz w:val="20"/>
+      </w:rPr>
+    </w:lvl>
+    <w:lvl w:ilvl="7" w:tentative="1">
+      <w:start w:val="1"/>
+      <w:numFmt w:val="bullet"/>
+      <w:lvlText w:val=""/>
+      <w:lvlJc w:val="left"/>
+      <w:pPr>
+        <w:tabs>
+          <w:tab w:val="num" w:pos="5760"/>
+        </w:tabs>
+        <w:ind w:left="5760" w:hanging="360"/>
+      </w:pPr>
+      <w:rPr>
+        <w:rFonts w:ascii="Wingdings" w:hAnsi="Wingdings" w:hint="default"/>
+        <w:sz w:val="20"/>
+      </w:rPr>
+    </w:lvl>
+    <w:lvl w:ilvl="8" w:tentative="1">
+      <w:start w:val="1"/>
+      <w:numFmt w:val="bullet"/>
+      <w:lvlText w:val=""/>
+      <w:lvlJc w:val="left"/>
+      <w:pPr>
+        <w:tabs>
+          <w:tab w:val="num" w:pos="6480"/>
+        </w:tabs>
+        <w:ind w:left="6480" w:hanging="360"/>
+      </w:pPr>
+      <w:rPr>
+        <w:rFonts w:ascii="Wingdings" w:hAnsi="Wingdings" w:hint="default"/>
+        <w:sz w:val="20"/>
+      </w:rPr>
+    </w:lvl>
+  </w:abstractNum>
+  <w:abstractNum w:abstractNumId="7" w15:restartNumberingAfterBreak="0">
+    <w:nsid w:val="62F77873"/>
+    <w:multiLevelType w:val="multilevel"/>
+    <w:tmpl w:val="312856EC"/>
+    <w:lvl w:ilvl="0">
+      <w:start w:val="1"/>
+      <w:numFmt w:val="bullet"/>
+      <w:lvlText w:val=""/>
+      <w:lvlJc w:val="left"/>
+      <w:pPr>
+        <w:tabs>
+          <w:tab w:val="num" w:pos="720"/>
+        </w:tabs>
+        <w:ind w:left="720" w:hanging="360"/>
+      </w:pPr>
+      <w:rPr>
+        <w:rFonts w:ascii="Symbol" w:hAnsi="Symbol" w:hint="default"/>
+        <w:sz w:val="20"/>
+      </w:rPr>
+    </w:lvl>
+    <w:lvl w:ilvl="1" w:tentative="1">
+      <w:start w:val="1"/>
+      <w:numFmt w:val="bullet"/>
+      <w:lvlText w:val="o"/>
+      <w:lvlJc w:val="left"/>
+      <w:pPr>
+        <w:tabs>
+          <w:tab w:val="num" w:pos="1440"/>
+        </w:tabs>
+        <w:ind w:left="1440" w:hanging="360"/>
+      </w:pPr>
+      <w:rPr>
+        <w:rFonts w:ascii="Courier New" w:hAnsi="Courier New" w:hint="default"/>
+        <w:sz w:val="20"/>
+      </w:rPr>
+    </w:lvl>
+    <w:lvl w:ilvl="2" w:tentative="1">
+      <w:start w:val="1"/>
+      <w:numFmt w:val="bullet"/>
+      <w:lvlText w:val=""/>
+      <w:lvlJc w:val="left"/>
+      <w:pPr>
+        <w:tabs>
+          <w:tab w:val="num" w:pos="2160"/>
+        </w:tabs>
+        <w:ind w:left="2160" w:hanging="360"/>
+      </w:pPr>
+      <w:rPr>
+        <w:rFonts w:ascii="Wingdings" w:hAnsi="Wingdings" w:hint="default"/>
+        <w:sz w:val="20"/>
+      </w:rPr>
+    </w:lvl>
+    <w:lvl w:ilvl="3" w:tentative="1">
+      <w:start w:val="1"/>
+      <w:numFmt w:val="bullet"/>
+      <w:lvlText w:val=""/>
+      <w:lvlJc w:val="left"/>
+      <w:pPr>
+        <w:tabs>
+          <w:tab w:val="num" w:pos="2880"/>
+        </w:tabs>
+        <w:ind w:left="2880" w:hanging="360"/>
+      </w:pPr>
+      <w:rPr>
+        <w:rFonts w:ascii="Wingdings" w:hAnsi="Wingdings" w:hint="default"/>
+        <w:sz w:val="20"/>
+      </w:rPr>
+    </w:lvl>
+    <w:lvl w:ilvl="4" w:tentative="1">
+      <w:start w:val="1"/>
+      <w:numFmt w:val="bullet"/>
+      <w:lvlText w:val=""/>
+      <w:lvlJc w:val="left"/>
+      <w:pPr>
+        <w:tabs>
+          <w:tab w:val="num" w:pos="3600"/>
+        </w:tabs>
+        <w:ind w:left="3600" w:hanging="360"/>
+      </w:pPr>
+      <w:rPr>
+        <w:rFonts w:ascii="Wingdings" w:hAnsi="Wingdings" w:hint="default"/>
+        <w:sz w:val="20"/>
+      </w:rPr>
+    </w:lvl>
+    <w:lvl w:ilvl="5" w:tentative="1">
+      <w:start w:val="1"/>
+      <w:numFmt w:val="bullet"/>
+      <w:lvlText w:val=""/>
+      <w:lvlJc w:val="left"/>
+      <w:pPr>
+        <w:tabs>
+          <w:tab w:val="num" w:pos="4320"/>
+        </w:tabs>
+        <w:ind w:left="4320" w:hanging="360"/>
+      </w:pPr>
+      <w:rPr>
+        <w:rFonts w:ascii="Wingdings" w:hAnsi="Wingdings" w:hint="default"/>
+        <w:sz w:val="20"/>
+      </w:rPr>
+    </w:lvl>
+    <w:lvl w:ilvl="6" w:tentative="1">
+      <w:start w:val="1"/>
+      <w:numFmt w:val="bullet"/>
+      <w:lvlText w:val=""/>
+      <w:lvlJc w:val="left"/>
+      <w:pPr>
+        <w:tabs>
+          <w:tab w:val="num" w:pos="5040"/>
+        </w:tabs>
+        <w:ind w:left="5040" w:hanging="360"/>
+      </w:pPr>
+      <w:rPr>
+        <w:rFonts w:ascii="Wingdings" w:hAnsi="Wingdings" w:hint="default"/>
+        <w:sz w:val="20"/>
+      </w:rPr>
+    </w:lvl>
+    <w:lvl w:ilvl="7" w:tentative="1">
+      <w:start w:val="1"/>
+      <w:numFmt w:val="bullet"/>
+      <w:lvlText w:val=""/>
+      <w:lvlJc w:val="left"/>
+      <w:pPr>
+        <w:tabs>
+          <w:tab w:val="num" w:pos="5760"/>
+        </w:tabs>
+        <w:ind w:left="5760" w:hanging="360"/>
+      </w:pPr>
+      <w:rPr>
+        <w:rFonts w:ascii="Wingdings" w:hAnsi="Wingdings" w:hint="default"/>
+        <w:sz w:val="20"/>
+      </w:rPr>
+    </w:lvl>
+    <w:lvl w:ilvl="8" w:tentative="1">
+      <w:start w:val="1"/>
+      <w:numFmt w:val="bullet"/>
+      <w:lvlText w:val=""/>
+      <w:lvlJc w:val="left"/>
+      <w:pPr>
+        <w:tabs>
+          <w:tab w:val="num" w:pos="6480"/>
+        </w:tabs>
+        <w:ind w:left="6480" w:hanging="360"/>
+      </w:pPr>
+      <w:rPr>
+        <w:rFonts w:ascii="Wingdings" w:hAnsi="Wingdings" w:hint="default"/>
+        <w:sz w:val="20"/>
+      </w:rPr>
+    </w:lvl>
+  </w:abstractNum>
+  <w:abstractNum w:abstractNumId="8" w15:restartNumberingAfterBreak="0">
+    <w:nsid w:val="66353F7A"/>
+    <w:multiLevelType w:val="multilevel"/>
+    <w:tmpl w:val="882ED0A8"/>
+    <w:lvl w:ilvl="0">
+      <w:start w:val="1"/>
+      <w:numFmt w:val="lowerLetter"/>
+      <w:lvlText w:val="%1)"/>
+      <w:lvlJc w:val="left"/>
+      <w:pPr>
+        <w:tabs>
+          <w:tab w:val="num" w:pos="720"/>
+        </w:tabs>
+        <w:ind w:left="720" w:hanging="360"/>
+      </w:pPr>
+    </w:lvl>
+    <w:lvl w:ilvl="1">
+      <w:start w:val="1"/>
+      <w:numFmt w:val="bullet"/>
+      <w:lvlText w:val="o"/>
+      <w:lvlJc w:val="left"/>
+      <w:pPr>
+        <w:tabs>
+          <w:tab w:val="num" w:pos="1440"/>
+        </w:tabs>
+        <w:ind w:left="1440" w:hanging="360"/>
+      </w:pPr>
+      <w:rPr>
+        <w:rFonts w:ascii="Courier New" w:hAnsi="Courier New" w:hint="default"/>
+        <w:sz w:val="20"/>
+      </w:rPr>
+    </w:lvl>
+    <w:lvl w:ilvl="2" w:tentative="1">
+      <w:start w:val="1"/>
+      <w:numFmt w:val="decimal"/>
+      <w:lvlText w:val="%3."/>
+      <w:lvlJc w:val="left"/>
+      <w:pPr>
+        <w:tabs>
+          <w:tab w:val="num" w:pos="2160"/>
+        </w:tabs>
+        <w:ind w:left="2160" w:hanging="360"/>
+      </w:pPr>
+    </w:lvl>
+    <w:lvl w:ilvl="3" w:tentative="1">
+      <w:start w:val="1"/>
+      <w:numFmt w:val="decimal"/>
+      <w:lvlText w:val="%4."/>
+      <w:lvlJc w:val="left"/>
+      <w:pPr>
+        <w:tabs>
+          <w:tab w:val="num" w:pos="2880"/>
+        </w:tabs>
+        <w:ind w:left="2880" w:hanging="360"/>
+      </w:pPr>
+    </w:lvl>
+    <w:lvl w:ilvl="4" w:tentative="1">
+      <w:start w:val="1"/>
+      <w:numFmt w:val="decimal"/>
+      <w:lvlText w:val="%5."/>
+      <w:lvlJc w:val="left"/>
+      <w:pPr>
+        <w:tabs>
+          <w:tab w:val="num" w:pos="3600"/>
+        </w:tabs>
+        <w:ind w:left="3600" w:hanging="360"/>
+      </w:pPr>
+    </w:lvl>
+    <w:lvl w:ilvl="5" w:tentative="1">
+      <w:start w:val="1"/>
+      <w:numFmt w:val="decimal"/>
+      <w:lvlText w:val="%6."/>
+      <w:lvlJc w:val="left"/>
+      <w:pPr>
+        <w:tabs>
+          <w:tab w:val="num" w:pos="4320"/>
+        </w:tabs>
+        <w:ind w:left="4320" w:hanging="360"/>
+      </w:pPr>
+    </w:lvl>
+    <w:lvl w:ilvl="6" w:tentative="1">
+      <w:start w:val="1"/>
+      <w:numFmt w:val="decimal"/>
+      <w:lvlText w:val="%7."/>
+      <w:lvlJc w:val="left"/>
+      <w:pPr>
+        <w:tabs>
+          <w:tab w:val="num" w:pos="5040"/>
+        </w:tabs>
+        <w:ind w:left="5040" w:hanging="360"/>
+      </w:pPr>
+    </w:lvl>
+    <w:lvl w:ilvl="7" w:tentative="1">
+      <w:start w:val="1"/>
+      <w:numFmt w:val="decimal"/>
+      <w:lvlText w:val="%8."/>
+      <w:lvlJc w:val="left"/>
+      <w:pPr>
+        <w:tabs>
+          <w:tab w:val="num" w:pos="5760"/>
+        </w:tabs>
+        <w:ind w:left="5760" w:hanging="360"/>
+      </w:pPr>
+    </w:lvl>
+    <w:lvl w:ilvl="8" w:tentative="1">
+      <w:start w:val="1"/>
+      <w:numFmt w:val="decimal"/>
+      <w:lvlText w:val="%9."/>
+      <w:lvlJc w:val="left"/>
+      <w:pPr>
+        <w:tabs>
+          <w:tab w:val="num" w:pos="6480"/>
+        </w:tabs>
+        <w:ind w:left="6480" w:hanging="360"/>
+      </w:pPr>
+    </w:lvl>
+  </w:abstractNum>
+  <w:abstractNum w:abstractNumId="9" w15:restartNumberingAfterBreak="0">
+    <w:nsid w:val="67DB7709"/>
+    <w:multiLevelType w:val="multilevel"/>
+    <w:tmpl w:val="53C05C5C"/>
+    <w:lvl w:ilvl="0">
+      <w:start w:val="1"/>
+      <w:numFmt w:val="decimal"/>
+      <w:lvlText w:val="%1)"/>
+      <w:lvlJc w:val="left"/>
+      <w:pPr>
+        <w:tabs>
+          <w:tab w:val="num" w:pos="720"/>
+        </w:tabs>
+        <w:ind w:left="720" w:hanging="360"/>
+      </w:pPr>
+    </w:lvl>
+    <w:lvl w:ilvl="1">
+      <w:start w:val="1"/>
+      <w:numFmt w:val="bullet"/>
+      <w:lvlText w:val=""/>
+      <w:lvlJc w:val="left"/>
+      <w:pPr>
+        <w:ind w:left="1440" w:hanging="360"/>
+      </w:pPr>
+      <w:rPr>
+        <w:rFonts w:ascii="Symbol" w:hAnsi="Symbol" w:hint="default"/>
+      </w:rPr>
+    </w:lvl>
+    <w:lvl w:ilvl="2">
+      <w:start w:val="1"/>
+      <w:numFmt w:val="bullet"/>
+      <w:lvlText w:val=""/>
+      <w:lvlJc w:val="left"/>
+      <w:pPr>
+        <w:tabs>
+          <w:tab w:val="num" w:pos="2160"/>
+        </w:tabs>
+        <w:ind w:left="2160" w:hanging="360"/>
+      </w:pPr>
+      <w:rPr>
+        <w:rFonts w:ascii="Wingdings" w:hAnsi="Wingdings" w:hint="default"/>
+        <w:sz w:val="20"/>
+      </w:rPr>
+    </w:lvl>
+    <w:lvl w:ilvl="3" w:tentative="1">
+      <w:start w:val="1"/>
+      <w:numFmt w:val="decimal"/>
+      <w:lvlText w:val="%4."/>
+      <w:lvlJc w:val="left"/>
+      <w:pPr>
+        <w:tabs>
+          <w:tab w:val="num" w:pos="2880"/>
+        </w:tabs>
+        <w:ind w:left="2880" w:hanging="360"/>
+      </w:pPr>
+    </w:lvl>
+    <w:lvl w:ilvl="4" w:tentative="1">
+      <w:start w:val="1"/>
+      <w:numFmt w:val="decimal"/>
+      <w:lvlText w:val="%5."/>
+      <w:lvlJc w:val="left"/>
+      <w:pPr>
+        <w:tabs>
+          <w:tab w:val="num" w:pos="3600"/>
+        </w:tabs>
+        <w:ind w:left="3600" w:hanging="360"/>
+      </w:pPr>
+    </w:lvl>
+    <w:lvl w:ilvl="5" w:tentative="1">
+      <w:start w:val="1"/>
+      <w:numFmt w:val="decimal"/>
+      <w:lvlText w:val="%6."/>
+      <w:lvlJc w:val="left"/>
+      <w:pPr>
+        <w:tabs>
+          <w:tab w:val="num" w:pos="4320"/>
+        </w:tabs>
+        <w:ind w:left="4320" w:hanging="360"/>
+      </w:pPr>
+    </w:lvl>
+    <w:lvl w:ilvl="6" w:tentative="1">
+      <w:start w:val="1"/>
+      <w:numFmt w:val="decimal"/>
+      <w:lvlText w:val="%7."/>
+      <w:lvlJc w:val="left"/>
+      <w:pPr>
+        <w:tabs>
+          <w:tab w:val="num" w:pos="5040"/>
+        </w:tabs>
+        <w:ind w:left="5040" w:hanging="360"/>
+      </w:pPr>
+    </w:lvl>
+    <w:lvl w:ilvl="7" w:tentative="1">
+      <w:start w:val="1"/>
+      <w:numFmt w:val="decimal"/>
+      <w:lvlText w:val="%8."/>
+      <w:lvlJc w:val="left"/>
+      <w:pPr>
+        <w:tabs>
+          <w:tab w:val="num" w:pos="5760"/>
+        </w:tabs>
+        <w:ind w:left="5760" w:hanging="360"/>
+      </w:pPr>
+    </w:lvl>
+    <w:lvl w:ilvl="8" w:tentative="1">
+      <w:start w:val="1"/>
+      <w:numFmt w:val="decimal"/>
+      <w:lvlText w:val="%9."/>
+      <w:lvlJc w:val="left"/>
+      <w:pPr>
+        <w:tabs>
+          <w:tab w:val="num" w:pos="6480"/>
+        </w:tabs>
+        <w:ind w:left="6480" w:hanging="360"/>
+      </w:pPr>
+    </w:lvl>
+  </w:abstractNum>
+  <w:abstractNum w:abstractNumId="10" w15:restartNumberingAfterBreak="0">
+    <w:nsid w:val="68D33E2B"/>
+    <w:multiLevelType w:val="multilevel"/>
+    <w:tmpl w:val="49D8783A"/>
+    <w:lvl w:ilvl="0">
+      <w:start w:val="1"/>
+      <w:numFmt w:val="lowerLetter"/>
+      <w:lvlText w:val="%1)"/>
+      <w:lvlJc w:val="left"/>
+      <w:pPr>
+        <w:tabs>
+          <w:tab w:val="num" w:pos="720"/>
+        </w:tabs>
+        <w:ind w:left="720" w:hanging="360"/>
+      </w:pPr>
+      <w:rPr>
+        <w:rFonts w:hint="default"/>
+        <w:sz w:val="32"/>
+        <w:szCs w:val="48"/>
+      </w:rPr>
+    </w:lvl>
+    <w:lvl w:ilvl="1">
+      <w:start w:val="1"/>
+      <w:numFmt w:val="bullet"/>
+      <w:lvlText w:val=""/>
+      <w:lvlJc w:val="left"/>
+      <w:pPr>
+        <w:ind w:left="1440" w:hanging="360"/>
+      </w:pPr>
+      <w:rPr>
+        <w:rFonts w:ascii="Symbol" w:hAnsi="Symbol" w:hint="default"/>
+      </w:rPr>
+    </w:lvl>
+    <w:lvl w:ilvl="2" w:tentative="1">
+      <w:start w:val="1"/>
+      <w:numFmt w:val="bullet"/>
+      <w:lvlText w:val=""/>
+      <w:lvlJc w:val="left"/>
+      <w:pPr>
+        <w:tabs>
+          <w:tab w:val="num" w:pos="2160"/>
+        </w:tabs>
+        <w:ind w:left="2160" w:hanging="360"/>
+      </w:pPr>
+      <w:rPr>
+        <w:rFonts w:ascii="Wingdings" w:hAnsi="Wingdings" w:hint="default"/>
+        <w:sz w:val="20"/>
+      </w:rPr>
+    </w:lvl>
+    <w:lvl w:ilvl="3" w:tentative="1">
+      <w:start w:val="1"/>
+      <w:numFmt w:val="bullet"/>
+      <w:lvlText w:val=""/>
+      <w:lvlJc w:val="left"/>
+      <w:pPr>
+        <w:tabs>
+          <w:tab w:val="num" w:pos="2880"/>
+        </w:tabs>
+        <w:ind w:left="2880" w:hanging="360"/>
+      </w:pPr>
+      <w:rPr>
+        <w:rFonts w:ascii="Wingdings" w:hAnsi="Wingdings" w:hint="default"/>
+        <w:sz w:val="20"/>
+      </w:rPr>
+    </w:lvl>
+    <w:lvl w:ilvl="4" w:tentative="1">
+      <w:start w:val="1"/>
+      <w:numFmt w:val="bullet"/>
+      <w:lvlText w:val=""/>
+      <w:lvlJc w:val="left"/>
+      <w:pPr>
+        <w:tabs>
+          <w:tab w:val="num" w:pos="3600"/>
+        </w:tabs>
+        <w:ind w:left="3600" w:hanging="360"/>
+      </w:pPr>
+      <w:rPr>
+        <w:rFonts w:ascii="Wingdings" w:hAnsi="Wingdings" w:hint="default"/>
+        <w:sz w:val="20"/>
+      </w:rPr>
+    </w:lvl>
+    <w:lvl w:ilvl="5" w:tentative="1">
+      <w:start w:val="1"/>
+      <w:numFmt w:val="bullet"/>
+      <w:lvlText w:val=""/>
+      <w:lvlJc w:val="left"/>
+      <w:pPr>
+        <w:tabs>
+          <w:tab w:val="num" w:pos="4320"/>
+        </w:tabs>
+        <w:ind w:left="4320" w:hanging="360"/>
+      </w:pPr>
+      <w:rPr>
+        <w:rFonts w:ascii="Wingdings" w:hAnsi="Wingdings" w:hint="default"/>
+        <w:sz w:val="20"/>
+      </w:rPr>
+    </w:lvl>
+    <w:lvl w:ilvl="6" w:tentative="1">
+      <w:start w:val="1"/>
+      <w:numFmt w:val="bullet"/>
+      <w:lvlText w:val=""/>
+      <w:lvlJc w:val="left"/>
+      <w:pPr>
+        <w:tabs>
+          <w:tab w:val="num" w:pos="5040"/>
+        </w:tabs>
+        <w:ind w:left="5040" w:hanging="360"/>
+      </w:pPr>
+      <w:rPr>
+        <w:rFonts w:ascii="Wingdings" w:hAnsi="Wingdings" w:hint="default"/>
+        <w:sz w:val="20"/>
+      </w:rPr>
+    </w:lvl>
+    <w:lvl w:ilvl="7" w:tentative="1">
+      <w:start w:val="1"/>
+      <w:numFmt w:val="bullet"/>
+      <w:lvlText w:val=""/>
+      <w:lvlJc w:val="left"/>
+      <w:pPr>
+        <w:tabs>
+          <w:tab w:val="num" w:pos="5760"/>
+        </w:tabs>
+        <w:ind w:left="5760" w:hanging="360"/>
+      </w:pPr>
+      <w:rPr>
+        <w:rFonts w:ascii="Wingdings" w:hAnsi="Wingdings" w:hint="default"/>
+        <w:sz w:val="20"/>
+      </w:rPr>
+    </w:lvl>
+    <w:lvl w:ilvl="8" w:tentative="1">
+      <w:start w:val="1"/>
+      <w:numFmt w:val="bullet"/>
+      <w:lvlText w:val=""/>
+      <w:lvlJc w:val="left"/>
+      <w:pPr>
+        <w:tabs>
+          <w:tab w:val="num" w:pos="6480"/>
+        </w:tabs>
+        <w:ind w:left="6480" w:hanging="360"/>
+      </w:pPr>
+      <w:rPr>
+        <w:rFonts w:ascii="Wingdings" w:hAnsi="Wingdings" w:hint="default"/>
+        <w:sz w:val="20"/>
+      </w:rPr>
+    </w:lvl>
+  </w:abstractNum>
+  <w:abstractNum w:abstractNumId="11" w15:restartNumberingAfterBreak="0">
+    <w:nsid w:val="6B51590D"/>
+    <w:multiLevelType w:val="multilevel"/>
+    <w:tmpl w:val="6B90DB08"/>
+    <w:lvl w:ilvl="0">
+      <w:start w:val="1"/>
+      <w:numFmt w:val="lowerLetter"/>
+      <w:lvlText w:val="%1)"/>
+      <w:lvlJc w:val="left"/>
+      <w:pPr>
+        <w:tabs>
+          <w:tab w:val="num" w:pos="720"/>
+        </w:tabs>
+        <w:ind w:left="720" w:hanging="360"/>
+      </w:pPr>
+    </w:lvl>
+    <w:lvl w:ilvl="1">
+      <w:start w:val="1"/>
+      <w:numFmt w:val="bullet"/>
+      <w:lvlText w:val=""/>
+      <w:lvlJc w:val="left"/>
+      <w:pPr>
+        <w:ind w:left="1440" w:hanging="360"/>
+      </w:pPr>
+      <w:rPr>
+        <w:rFonts w:ascii="Symbol" w:hAnsi="Symbol" w:hint="default"/>
+      </w:rPr>
+    </w:lvl>
+    <w:lvl w:ilvl="2" w:tentative="1">
+      <w:start w:val="1"/>
+      <w:numFmt w:val="decimal"/>
+      <w:lvlText w:val="%3."/>
+      <w:lvlJc w:val="left"/>
+      <w:pPr>
+        <w:tabs>
+          <w:tab w:val="num" w:pos="2160"/>
+        </w:tabs>
+        <w:ind w:left="2160" w:hanging="360"/>
+      </w:pPr>
+    </w:lvl>
+    <w:lvl w:ilvl="3" w:tentative="1">
+      <w:start w:val="1"/>
+      <w:numFmt w:val="decimal"/>
+      <w:lvlText w:val="%4."/>
+      <w:lvlJc w:val="left"/>
+      <w:pPr>
+        <w:tabs>
+          <w:tab w:val="num" w:pos="2880"/>
+        </w:tabs>
+        <w:ind w:left="2880" w:hanging="360"/>
+      </w:pPr>
+    </w:lvl>
+    <w:lvl w:ilvl="4" w:tentative="1">
+      <w:start w:val="1"/>
+      <w:numFmt w:val="decimal"/>
+      <w:lvlText w:val="%5."/>
+      <w:lvlJc w:val="left"/>
+      <w:pPr>
+        <w:tabs>
+          <w:tab w:val="num" w:pos="3600"/>
+        </w:tabs>
+        <w:ind w:left="3600" w:hanging="360"/>
+      </w:pPr>
+    </w:lvl>
+    <w:lvl w:ilvl="5" w:tentative="1">
+      <w:start w:val="1"/>
+      <w:numFmt w:val="decimal"/>
+      <w:lvlText w:val="%6."/>
+      <w:lvlJc w:val="left"/>
+      <w:pPr>
+        <w:tabs>
+          <w:tab w:val="num" w:pos="4320"/>
+        </w:tabs>
+        <w:ind w:left="4320" w:hanging="360"/>
+      </w:pPr>
+    </w:lvl>
+    <w:lvl w:ilvl="6" w:tentative="1">
+      <w:start w:val="1"/>
+      <w:numFmt w:val="decimal"/>
+      <w:lvlText w:val="%7."/>
+      <w:lvlJc w:val="left"/>
+      <w:pPr>
+        <w:tabs>
+          <w:tab w:val="num" w:pos="5040"/>
+        </w:tabs>
+        <w:ind w:left="5040" w:hanging="360"/>
+      </w:pPr>
+    </w:lvl>
+    <w:lvl w:ilvl="7" w:tentative="1">
+      <w:start w:val="1"/>
+      <w:numFmt w:val="decimal"/>
+      <w:lvlText w:val="%8."/>
+      <w:lvlJc w:val="left"/>
+      <w:pPr>
+        <w:tabs>
+          <w:tab w:val="num" w:pos="5760"/>
+        </w:tabs>
+        <w:ind w:left="5760" w:hanging="360"/>
+      </w:pPr>
+    </w:lvl>
+    <w:lvl w:ilvl="8" w:tentative="1">
+      <w:start w:val="1"/>
+      <w:numFmt w:val="decimal"/>
+      <w:lvlText w:val="%9."/>
+      <w:lvlJc w:val="left"/>
+      <w:pPr>
+        <w:tabs>
+          <w:tab w:val="num" w:pos="6480"/>
+        </w:tabs>
+        <w:ind w:left="6480" w:hanging="360"/>
+      </w:pPr>
+    </w:lvl>
+  </w:abstractNum>
+  <w:abstractNum w:abstractNumId="12" w15:restartNumberingAfterBreak="0">
+    <w:nsid w:val="71B46060"/>
+    <w:multiLevelType w:val="multilevel"/>
+    <w:tmpl w:val="26CA69A8"/>
+    <w:lvl w:ilvl="0">
+      <w:start w:val="1"/>
+      <w:numFmt w:val="lowerLetter"/>
+      <w:lvlText w:val="%1)"/>
+      <w:lvlJc w:val="left"/>
+      <w:pPr>
+        <w:tabs>
+          <w:tab w:val="num" w:pos="720"/>
+        </w:tabs>
+        <w:ind w:left="720" w:hanging="360"/>
+      </w:pPr>
+    </w:lvl>
+    <w:lvl w:ilvl="1">
+      <w:start w:val="1"/>
+      <w:numFmt w:val="bullet"/>
+      <w:lvlText w:val=""/>
+      <w:lvlJc w:val="left"/>
+      <w:pPr>
+        <w:ind w:left="1440" w:hanging="360"/>
+      </w:pPr>
+      <w:rPr>
+        <w:rFonts w:ascii="Symbol" w:hAnsi="Symbol" w:hint="default"/>
+      </w:rPr>
+    </w:lvl>
+    <w:lvl w:ilvl="2" w:tentative="1">
+      <w:start w:val="1"/>
+      <w:numFmt w:val="decimal"/>
+      <w:lvlText w:val="%3."/>
+      <w:lvlJc w:val="left"/>
+      <w:pPr>
+        <w:tabs>
+          <w:tab w:val="num" w:pos="2160"/>
+        </w:tabs>
+        <w:ind w:left="2160" w:hanging="360"/>
+      </w:pPr>
+    </w:lvl>
+    <w:lvl w:ilvl="3" w:tentative="1">
+      <w:start w:val="1"/>
+      <w:numFmt w:val="decimal"/>
+      <w:lvlText w:val="%4."/>
+      <w:lvlJc w:val="left"/>
+      <w:pPr>
+        <w:tabs>
+          <w:tab w:val="num" w:pos="2880"/>
+        </w:tabs>
+        <w:ind w:left="2880" w:hanging="360"/>
+      </w:pPr>
+    </w:lvl>
+    <w:lvl w:ilvl="4" w:tentative="1">
+      <w:start w:val="1"/>
+      <w:numFmt w:val="decimal"/>
+      <w:lvlText w:val="%5."/>
+      <w:lvlJc w:val="left"/>
+      <w:pPr>
+        <w:tabs>
+          <w:tab w:val="num" w:pos="3600"/>
+        </w:tabs>
+        <w:ind w:left="3600" w:hanging="360"/>
+      </w:pPr>
+    </w:lvl>
+    <w:lvl w:ilvl="5" w:tentative="1">
+      <w:start w:val="1"/>
+      <w:numFmt w:val="decimal"/>
+      <w:lvlText w:val="%6."/>
+      <w:lvlJc w:val="left"/>
+      <w:pPr>
+        <w:tabs>
+          <w:tab w:val="num" w:pos="4320"/>
+        </w:tabs>
+        <w:ind w:left="4320" w:hanging="360"/>
+      </w:pPr>
+    </w:lvl>
+    <w:lvl w:ilvl="6" w:tentative="1">
+      <w:start w:val="1"/>
+      <w:numFmt w:val="decimal"/>
+      <w:lvlText w:val="%7."/>
+      <w:lvlJc w:val="left"/>
+      <w:pPr>
+        <w:tabs>
+          <w:tab w:val="num" w:pos="5040"/>
+        </w:tabs>
+        <w:ind w:left="5040" w:hanging="360"/>
+      </w:pPr>
+    </w:lvl>
+    <w:lvl w:ilvl="7" w:tentative="1">
+      <w:start w:val="1"/>
+      <w:numFmt w:val="decimal"/>
+      <w:lvlText w:val="%8."/>
+      <w:lvlJc w:val="left"/>
+      <w:pPr>
+        <w:tabs>
+          <w:tab w:val="num" w:pos="5760"/>
+        </w:tabs>
+        <w:ind w:left="5760" w:hanging="360"/>
+      </w:pPr>
+    </w:lvl>
+    <w:lvl w:ilvl="8" w:tentative="1">
+      <w:start w:val="1"/>
+      <w:numFmt w:val="decimal"/>
+      <w:lvlText w:val="%9."/>
+      <w:lvlJc w:val="left"/>
+      <w:pPr>
+        <w:tabs>
+          <w:tab w:val="num" w:pos="6480"/>
+        </w:tabs>
+        <w:ind w:left="6480" w:hanging="360"/>
+      </w:pPr>
+    </w:lvl>
+  </w:abstractNum>
+  <w:abstractNum w:abstractNumId="13" w15:restartNumberingAfterBreak="0">
+    <w:nsid w:val="7B4E2692"/>
+    <w:multiLevelType w:val="multilevel"/>
+    <w:tmpl w:val="78F237A2"/>
+    <w:lvl w:ilvl="0">
+      <w:start w:val="1"/>
+      <w:numFmt w:val="decimal"/>
+      <w:lvlText w:val="%1)"/>
+      <w:lvlJc w:val="left"/>
+      <w:pPr>
+        <w:tabs>
+          <w:tab w:val="num" w:pos="720"/>
+        </w:tabs>
+        <w:ind w:left="720" w:hanging="360"/>
+      </w:pPr>
+    </w:lvl>
+    <w:lvl w:ilvl="1">
+      <w:start w:val="1"/>
+      <w:numFmt w:val="bullet"/>
+      <w:lvlText w:val=""/>
+      <w:lvlJc w:val="left"/>
+      <w:pPr>
+        <w:ind w:left="1440" w:hanging="360"/>
+      </w:pPr>
+      <w:rPr>
+        <w:rFonts w:ascii="Symbol" w:hAnsi="Symbol" w:hint="default"/>
+      </w:rPr>
+    </w:lvl>
+    <w:lvl w:ilvl="2">
+      <w:start w:val="1"/>
+      <w:numFmt w:val="bullet"/>
+      <w:lvlText w:val=""/>
+      <w:lvlJc w:val="left"/>
+      <w:pPr>
+        <w:tabs>
+          <w:tab w:val="num" w:pos="2160"/>
+        </w:tabs>
+        <w:ind w:left="2160" w:hanging="360"/>
+      </w:pPr>
+      <w:rPr>
+        <w:rFonts w:ascii="Wingdings" w:hAnsi="Wingdings" w:hint="default"/>
+        <w:sz w:val="20"/>
+      </w:rPr>
+    </w:lvl>
+    <w:lvl w:ilvl="3" w:tentative="1">
+      <w:start w:val="1"/>
+      <w:numFmt w:val="decimal"/>
+      <w:lvlText w:val="%4."/>
+      <w:lvlJc w:val="left"/>
+      <w:pPr>
+        <w:tabs>
+          <w:tab w:val="num" w:pos="2880"/>
+        </w:tabs>
+        <w:ind w:left="2880" w:hanging="360"/>
+      </w:pPr>
+    </w:lvl>
+    <w:lvl w:ilvl="4" w:tentative="1">
+      <w:start w:val="1"/>
+      <w:numFmt w:val="decimal"/>
+      <w:lvlText w:val="%5."/>
+      <w:lvlJc w:val="left"/>
+      <w:pPr>
+        <w:tabs>
+          <w:tab w:val="num" w:pos="3600"/>
+        </w:tabs>
+        <w:ind w:left="3600" w:hanging="360"/>
+      </w:pPr>
+    </w:lvl>
+    <w:lvl w:ilvl="5" w:tentative="1">
+      <w:start w:val="1"/>
+      <w:numFmt w:val="decimal"/>
+      <w:lvlText w:val="%6."/>
+      <w:lvlJc w:val="left"/>
+      <w:pPr>
+        <w:tabs>
+          <w:tab w:val="num" w:pos="4320"/>
+        </w:tabs>
+        <w:ind w:left="4320" w:hanging="360"/>
+      </w:pPr>
+    </w:lvl>
+    <w:lvl w:ilvl="6" w:tentative="1">
+      <w:start w:val="1"/>
+      <w:numFmt w:val="decimal"/>
+      <w:lvlText w:val="%7."/>
+      <w:lvlJc w:val="left"/>
+      <w:pPr>
+        <w:tabs>
+          <w:tab w:val="num" w:pos="5040"/>
+        </w:tabs>
+        <w:ind w:left="5040" w:hanging="360"/>
+      </w:pPr>
+    </w:lvl>
+    <w:lvl w:ilvl="7" w:tentative="1">
+      <w:start w:val="1"/>
+      <w:numFmt w:val="decimal"/>
+      <w:lvlText w:val="%8."/>
+      <w:lvlJc w:val="left"/>
+      <w:pPr>
+        <w:tabs>
+          <w:tab w:val="num" w:pos="5760"/>
+        </w:tabs>
+        <w:ind w:left="5760" w:hanging="360"/>
+      </w:pPr>
+    </w:lvl>
+    <w:lvl w:ilvl="8" w:tentative="1">
+      <w:start w:val="1"/>
+      <w:numFmt w:val="decimal"/>
+      <w:lvlText w:val="%9."/>
+      <w:lvlJc w:val="left"/>
+      <w:pPr>
+        <w:tabs>
+          <w:tab w:val="num" w:pos="6480"/>
+        </w:tabs>
+        <w:ind w:left="6480" w:hanging="360"/>
+      </w:pPr>
+    </w:lvl>
+  </w:abstractNum>
   <w:num w:numId="1" w16cid:durableId="1598170535">
+    <w:abstractNumId w:val="2"/>
+  </w:num>
+  <w:num w:numId="2" w16cid:durableId="1749041005">
+    <w:abstractNumId w:val="8"/>
+  </w:num>
+  <w:num w:numId="3" w16cid:durableId="1563978514">
+    <w:abstractNumId w:val="1"/>
+  </w:num>
+  <w:num w:numId="4" w16cid:durableId="336806189">
+    <w:abstractNumId w:val="11"/>
+  </w:num>
+  <w:num w:numId="5" w16cid:durableId="592669087">
+    <w:abstractNumId w:val="3"/>
+  </w:num>
+  <w:num w:numId="6" w16cid:durableId="516506543">
+    <w:abstractNumId w:val="4"/>
+  </w:num>
+  <w:num w:numId="7" w16cid:durableId="1664506278">
     <w:abstractNumId w:val="0"/>
+  </w:num>
+  <w:num w:numId="8" w16cid:durableId="542790233">
+    <w:abstractNumId w:val="10"/>
+  </w:num>
+  <w:num w:numId="9" w16cid:durableId="2026008085">
+    <w:abstractNumId w:val="12"/>
+  </w:num>
+  <w:num w:numId="10" w16cid:durableId="85077023">
+    <w:abstractNumId w:val="13"/>
+  </w:num>
+  <w:num w:numId="11" w16cid:durableId="447549007">
+    <w:abstractNumId w:val="6"/>
+  </w:num>
+  <w:num w:numId="12" w16cid:durableId="1816676914">
+    <w:abstractNumId w:val="9"/>
+  </w:num>
+  <w:num w:numId="13" w16cid:durableId="1682658685">
+    <w:abstractNumId w:val="5"/>
+  </w:num>
+  <w:num w:numId="14" w16cid:durableId="99646176">
+    <w:abstractNumId w:val="7"/>
   </w:num>
 </w:numbering>
 </file>
@@ -1238,6 +5999,29 @@
       <w:color w:val="1F3763" w:themeColor="accent1" w:themeShade="7F"/>
     </w:rPr>
   </w:style>
+  <w:style w:type="paragraph" w:styleId="Heading4">
+    <w:name w:val="heading 4"/>
+    <w:basedOn w:val="Normal"/>
+    <w:next w:val="Normal"/>
+    <w:link w:val="Heading4Char"/>
+    <w:uiPriority w:val="9"/>
+    <w:semiHidden/>
+    <w:unhideWhenUsed/>
+    <w:qFormat/>
+    <w:rsid w:val="00015110"/>
+    <w:pPr>
+      <w:keepNext/>
+      <w:keepLines/>
+      <w:spacing w:before="40" w:after="0"/>
+      <w:outlineLvl w:val="3"/>
+    </w:pPr>
+    <w:rPr>
+      <w:rFonts w:asciiTheme="majorHAnsi" w:eastAsiaTheme="majorEastAsia" w:hAnsiTheme="majorHAnsi" w:cstheme="majorBidi"/>
+      <w:i/>
+      <w:iCs/>
+      <w:color w:val="2F5496" w:themeColor="accent1" w:themeShade="BF"/>
+    </w:rPr>
+  </w:style>
   <w:style w:type="paragraph" w:styleId="Heading7">
     <w:name w:val="heading 7"/>
     <w:next w:val="Normal"/>
@@ -1655,6 +6439,30 @@
       <w:szCs w:val="20"/>
     </w:rPr>
   </w:style>
+  <w:style w:type="character" w:customStyle="1" w:styleId="Heading4Char">
+    <w:name w:val="Heading 4 Char"/>
+    <w:basedOn w:val="DefaultParagraphFont"/>
+    <w:link w:val="Heading4"/>
+    <w:uiPriority w:val="9"/>
+    <w:semiHidden/>
+    <w:rsid w:val="00015110"/>
+    <w:rPr>
+      <w:rFonts w:asciiTheme="majorHAnsi" w:eastAsiaTheme="majorEastAsia" w:hAnsiTheme="majorHAnsi" w:cstheme="majorBidi"/>
+      <w:i/>
+      <w:iCs/>
+      <w:noProof/>
+      <w:color w:val="2F5496" w:themeColor="accent1" w:themeShade="BF"/>
+      <w:lang w:val="id-ID"/>
+    </w:rPr>
+  </w:style>
+  <w:style w:type="paragraph" w:styleId="NormalWeb">
+    <w:name w:val="Normal (Web)"/>
+    <w:basedOn w:val="Normal"/>
+    <w:uiPriority w:val="99"/>
+    <w:semiHidden/>
+    <w:unhideWhenUsed/>
+    <w:rsid w:val="0008165B"/>
+  </w:style>
 </w:styles>
 </file>
 

</xml_diff>